<commit_message>
GDD added table of contents
</commit_message>
<xml_diff>
--- a/Assets/Documents/GDD.docx
+++ b/Assets/Documents/GDD.docx
@@ -18,11 +18,3350 @@
     </w:p>
     <w:p>
       <w:pPr>
+        <w:rPr>
+          <w:rFonts w:asciiTheme="majorHAnsi" w:eastAsiaTheme="majorEastAsia" w:hAnsiTheme="majorHAnsi" w:cstheme="majorBidi"/>
+          <w:color w:val="2F5496" w:themeColor="accent1" w:themeShade="BF"/>
+          <w:sz w:val="56"/>
+          <w:szCs w:val="56"/>
+        </w:rPr>
+      </w:pPr>
+      <w:r>
+        <w:br w:type="page"/>
+      </w:r>
+    </w:p>
+    <w:sdt>
+      <w:sdtPr>
+        <w:id w:val="1574323117"/>
+        <w:docPartObj>
+          <w:docPartGallery w:val="Table of Contents"/>
+          <w:docPartUnique/>
+        </w:docPartObj>
+      </w:sdtPr>
+      <w:sdtEndPr>
+        <w:rPr>
+          <w:rFonts w:asciiTheme="minorHAnsi" w:eastAsiaTheme="minorHAnsi" w:hAnsiTheme="minorHAnsi" w:cstheme="minorBidi"/>
+          <w:b/>
+          <w:bCs/>
+          <w:noProof/>
+          <w:color w:val="auto"/>
+          <w:sz w:val="22"/>
+          <w:szCs w:val="22"/>
+        </w:rPr>
+      </w:sdtEndPr>
+      <w:sdtContent>
+        <w:p>
+          <w:pPr>
+            <w:pStyle w:val="TOCHeading"/>
+          </w:pPr>
+          <w:r>
+            <w:t>Contents</w:t>
+          </w:r>
+        </w:p>
+        <w:p>
+          <w:pPr>
+            <w:pStyle w:val="TOC1"/>
+            <w:tabs>
+              <w:tab w:val="right" w:leader="dot" w:pos="9350"/>
+            </w:tabs>
+            <w:rPr>
+              <w:noProof/>
+            </w:rPr>
+          </w:pPr>
+          <w:r>
+            <w:fldChar w:fldCharType="begin"/>
+          </w:r>
+          <w:r>
+            <w:instrText xml:space="preserve"> TOC \o "1-3" \h \z \u </w:instrText>
+          </w:r>
+          <w:r>
+            <w:fldChar w:fldCharType="separate"/>
+          </w:r>
+          <w:hyperlink w:anchor="_Toc75617094" w:history="1">
+            <w:r>
+              <w:rPr>
+                <w:rStyle w:val="Hyperlink"/>
+                <w:noProof/>
+              </w:rPr>
+              <w:t>Summary</w:t>
+            </w:r>
+            <w:r>
+              <w:rPr>
+                <w:noProof/>
+                <w:webHidden/>
+              </w:rPr>
+              <w:tab/>
+            </w:r>
+            <w:r>
+              <w:rPr>
+                <w:noProof/>
+                <w:webHidden/>
+              </w:rPr>
+              <w:fldChar w:fldCharType="begin"/>
+            </w:r>
+            <w:r>
+              <w:rPr>
+                <w:noProof/>
+                <w:webHidden/>
+              </w:rPr>
+              <w:instrText xml:space="preserve"> PAGEREF _Toc75617094 \h </w:instrText>
+            </w:r>
+            <w:r>
+              <w:rPr>
+                <w:noProof/>
+                <w:webHidden/>
+              </w:rPr>
+            </w:r>
+            <w:r>
+              <w:rPr>
+                <w:noProof/>
+                <w:webHidden/>
+              </w:rPr>
+              <w:fldChar w:fldCharType="separate"/>
+            </w:r>
+            <w:r>
+              <w:rPr>
+                <w:noProof/>
+                <w:webHidden/>
+              </w:rPr>
+              <w:t>2</w:t>
+            </w:r>
+            <w:r>
+              <w:rPr>
+                <w:noProof/>
+                <w:webHidden/>
+              </w:rPr>
+              <w:fldChar w:fldCharType="end"/>
+            </w:r>
+          </w:hyperlink>
+        </w:p>
+        <w:p>
+          <w:pPr>
+            <w:pStyle w:val="TOC1"/>
+            <w:tabs>
+              <w:tab w:val="right" w:leader="dot" w:pos="9350"/>
+            </w:tabs>
+            <w:rPr>
+              <w:noProof/>
+            </w:rPr>
+          </w:pPr>
+          <w:hyperlink w:anchor="_Toc75617095" w:history="1">
+            <w:r>
+              <w:rPr>
+                <w:rStyle w:val="Hyperlink"/>
+                <w:noProof/>
+              </w:rPr>
+              <w:t>Definitions</w:t>
+            </w:r>
+            <w:r>
+              <w:rPr>
+                <w:noProof/>
+                <w:webHidden/>
+              </w:rPr>
+              <w:tab/>
+            </w:r>
+            <w:r>
+              <w:rPr>
+                <w:noProof/>
+                <w:webHidden/>
+              </w:rPr>
+              <w:fldChar w:fldCharType="begin"/>
+            </w:r>
+            <w:r>
+              <w:rPr>
+                <w:noProof/>
+                <w:webHidden/>
+              </w:rPr>
+              <w:instrText xml:space="preserve"> PAGEREF _Toc75617095 \h </w:instrText>
+            </w:r>
+            <w:r>
+              <w:rPr>
+                <w:noProof/>
+                <w:webHidden/>
+              </w:rPr>
+            </w:r>
+            <w:r>
+              <w:rPr>
+                <w:noProof/>
+                <w:webHidden/>
+              </w:rPr>
+              <w:fldChar w:fldCharType="separate"/>
+            </w:r>
+            <w:r>
+              <w:rPr>
+                <w:noProof/>
+                <w:webHidden/>
+              </w:rPr>
+              <w:t>2</w:t>
+            </w:r>
+            <w:r>
+              <w:rPr>
+                <w:noProof/>
+                <w:webHidden/>
+              </w:rPr>
+              <w:fldChar w:fldCharType="end"/>
+            </w:r>
+          </w:hyperlink>
+        </w:p>
+        <w:p>
+          <w:pPr>
+            <w:pStyle w:val="TOC1"/>
+            <w:tabs>
+              <w:tab w:val="right" w:leader="dot" w:pos="9350"/>
+            </w:tabs>
+            <w:rPr>
+              <w:noProof/>
+            </w:rPr>
+          </w:pPr>
+          <w:hyperlink w:anchor="_Toc75617096" w:history="1">
+            <w:r>
+              <w:rPr>
+                <w:rStyle w:val="Hyperlink"/>
+                <w:noProof/>
+              </w:rPr>
+              <w:t>World</w:t>
+            </w:r>
+            <w:r>
+              <w:rPr>
+                <w:noProof/>
+                <w:webHidden/>
+              </w:rPr>
+              <w:tab/>
+            </w:r>
+            <w:r>
+              <w:rPr>
+                <w:noProof/>
+                <w:webHidden/>
+              </w:rPr>
+              <w:fldChar w:fldCharType="begin"/>
+            </w:r>
+            <w:r>
+              <w:rPr>
+                <w:noProof/>
+                <w:webHidden/>
+              </w:rPr>
+              <w:instrText xml:space="preserve"> PAGEREF _Toc75617096 \h </w:instrText>
+            </w:r>
+            <w:r>
+              <w:rPr>
+                <w:noProof/>
+                <w:webHidden/>
+              </w:rPr>
+            </w:r>
+            <w:r>
+              <w:rPr>
+                <w:noProof/>
+                <w:webHidden/>
+              </w:rPr>
+              <w:fldChar w:fldCharType="separate"/>
+            </w:r>
+            <w:r>
+              <w:rPr>
+                <w:noProof/>
+                <w:webHidden/>
+              </w:rPr>
+              <w:t>3</w:t>
+            </w:r>
+            <w:r>
+              <w:rPr>
+                <w:noProof/>
+                <w:webHidden/>
+              </w:rPr>
+              <w:fldChar w:fldCharType="end"/>
+            </w:r>
+          </w:hyperlink>
+        </w:p>
+        <w:p>
+          <w:pPr>
+            <w:pStyle w:val="TOC2"/>
+            <w:tabs>
+              <w:tab w:val="right" w:leader="dot" w:pos="9350"/>
+            </w:tabs>
+            <w:rPr>
+              <w:noProof/>
+            </w:rPr>
+          </w:pPr>
+          <w:hyperlink w:anchor="_Toc75617097" w:history="1">
+            <w:r>
+              <w:rPr>
+                <w:rStyle w:val="Hyperlink"/>
+                <w:noProof/>
+              </w:rPr>
+              <w:t>Setting</w:t>
+            </w:r>
+            <w:r>
+              <w:rPr>
+                <w:noProof/>
+                <w:webHidden/>
+              </w:rPr>
+              <w:tab/>
+            </w:r>
+            <w:r>
+              <w:rPr>
+                <w:noProof/>
+                <w:webHidden/>
+              </w:rPr>
+              <w:fldChar w:fldCharType="begin"/>
+            </w:r>
+            <w:r>
+              <w:rPr>
+                <w:noProof/>
+                <w:webHidden/>
+              </w:rPr>
+              <w:instrText xml:space="preserve"> PAGEREF _Toc75617097 \h </w:instrText>
+            </w:r>
+            <w:r>
+              <w:rPr>
+                <w:noProof/>
+                <w:webHidden/>
+              </w:rPr>
+            </w:r>
+            <w:r>
+              <w:rPr>
+                <w:noProof/>
+                <w:webHidden/>
+              </w:rPr>
+              <w:fldChar w:fldCharType="separate"/>
+            </w:r>
+            <w:r>
+              <w:rPr>
+                <w:noProof/>
+                <w:webHidden/>
+              </w:rPr>
+              <w:t>3</w:t>
+            </w:r>
+            <w:r>
+              <w:rPr>
+                <w:noProof/>
+                <w:webHidden/>
+              </w:rPr>
+              <w:fldChar w:fldCharType="end"/>
+            </w:r>
+          </w:hyperlink>
+        </w:p>
+        <w:p>
+          <w:pPr>
+            <w:pStyle w:val="TOC2"/>
+            <w:tabs>
+              <w:tab w:val="right" w:leader="dot" w:pos="9350"/>
+            </w:tabs>
+            <w:rPr>
+              <w:noProof/>
+            </w:rPr>
+          </w:pPr>
+          <w:hyperlink w:anchor="_Toc75617098" w:history="1">
+            <w:r>
+              <w:rPr>
+                <w:rStyle w:val="Hyperlink"/>
+                <w:noProof/>
+              </w:rPr>
+              <w:t>Main World</w:t>
+            </w:r>
+            <w:r>
+              <w:rPr>
+                <w:noProof/>
+                <w:webHidden/>
+              </w:rPr>
+              <w:tab/>
+            </w:r>
+            <w:r>
+              <w:rPr>
+                <w:noProof/>
+                <w:webHidden/>
+              </w:rPr>
+              <w:fldChar w:fldCharType="begin"/>
+            </w:r>
+            <w:r>
+              <w:rPr>
+                <w:noProof/>
+                <w:webHidden/>
+              </w:rPr>
+              <w:instrText xml:space="preserve"> PAGEREF _Toc75617098 \h </w:instrText>
+            </w:r>
+            <w:r>
+              <w:rPr>
+                <w:noProof/>
+                <w:webHidden/>
+              </w:rPr>
+            </w:r>
+            <w:r>
+              <w:rPr>
+                <w:noProof/>
+                <w:webHidden/>
+              </w:rPr>
+              <w:fldChar w:fldCharType="separate"/>
+            </w:r>
+            <w:r>
+              <w:rPr>
+                <w:noProof/>
+                <w:webHidden/>
+              </w:rPr>
+              <w:t>3</w:t>
+            </w:r>
+            <w:r>
+              <w:rPr>
+                <w:noProof/>
+                <w:webHidden/>
+              </w:rPr>
+              <w:fldChar w:fldCharType="end"/>
+            </w:r>
+          </w:hyperlink>
+        </w:p>
+        <w:p>
+          <w:pPr>
+            <w:pStyle w:val="TOC3"/>
+            <w:tabs>
+              <w:tab w:val="right" w:leader="dot" w:pos="9350"/>
+            </w:tabs>
+            <w:rPr>
+              <w:noProof/>
+            </w:rPr>
+          </w:pPr>
+          <w:hyperlink w:anchor="_Toc75617099" w:history="1">
+            <w:r>
+              <w:rPr>
+                <w:rStyle w:val="Hyperlink"/>
+                <w:noProof/>
+              </w:rPr>
+              <w:t>Places</w:t>
+            </w:r>
+            <w:r>
+              <w:rPr>
+                <w:noProof/>
+                <w:webHidden/>
+              </w:rPr>
+              <w:tab/>
+            </w:r>
+            <w:r>
+              <w:rPr>
+                <w:noProof/>
+                <w:webHidden/>
+              </w:rPr>
+              <w:fldChar w:fldCharType="begin"/>
+            </w:r>
+            <w:r>
+              <w:rPr>
+                <w:noProof/>
+                <w:webHidden/>
+              </w:rPr>
+              <w:instrText xml:space="preserve"> PAGEREF _Toc75617099 \h </w:instrText>
+            </w:r>
+            <w:r>
+              <w:rPr>
+                <w:noProof/>
+                <w:webHidden/>
+              </w:rPr>
+            </w:r>
+            <w:r>
+              <w:rPr>
+                <w:noProof/>
+                <w:webHidden/>
+              </w:rPr>
+              <w:fldChar w:fldCharType="separate"/>
+            </w:r>
+            <w:r>
+              <w:rPr>
+                <w:noProof/>
+                <w:webHidden/>
+              </w:rPr>
+              <w:t>3</w:t>
+            </w:r>
+            <w:r>
+              <w:rPr>
+                <w:noProof/>
+                <w:webHidden/>
+              </w:rPr>
+              <w:fldChar w:fldCharType="end"/>
+            </w:r>
+          </w:hyperlink>
+        </w:p>
+        <w:p>
+          <w:pPr>
+            <w:pStyle w:val="TOC2"/>
+            <w:tabs>
+              <w:tab w:val="right" w:leader="dot" w:pos="9350"/>
+            </w:tabs>
+            <w:rPr>
+              <w:noProof/>
+            </w:rPr>
+          </w:pPr>
+          <w:hyperlink w:anchor="_Toc75617100" w:history="1">
+            <w:r>
+              <w:rPr>
+                <w:rStyle w:val="Hyperlink"/>
+                <w:noProof/>
+              </w:rPr>
+              <w:t>Towers</w:t>
+            </w:r>
+            <w:r>
+              <w:rPr>
+                <w:noProof/>
+                <w:webHidden/>
+              </w:rPr>
+              <w:tab/>
+            </w:r>
+            <w:r>
+              <w:rPr>
+                <w:noProof/>
+                <w:webHidden/>
+              </w:rPr>
+              <w:fldChar w:fldCharType="begin"/>
+            </w:r>
+            <w:r>
+              <w:rPr>
+                <w:noProof/>
+                <w:webHidden/>
+              </w:rPr>
+              <w:instrText xml:space="preserve"> PAGEREF _Toc75617100 \h </w:instrText>
+            </w:r>
+            <w:r>
+              <w:rPr>
+                <w:noProof/>
+                <w:webHidden/>
+              </w:rPr>
+            </w:r>
+            <w:r>
+              <w:rPr>
+                <w:noProof/>
+                <w:webHidden/>
+              </w:rPr>
+              <w:fldChar w:fldCharType="separate"/>
+            </w:r>
+            <w:r>
+              <w:rPr>
+                <w:noProof/>
+                <w:webHidden/>
+              </w:rPr>
+              <w:t>3</w:t>
+            </w:r>
+            <w:r>
+              <w:rPr>
+                <w:noProof/>
+                <w:webHidden/>
+              </w:rPr>
+              <w:fldChar w:fldCharType="end"/>
+            </w:r>
+          </w:hyperlink>
+        </w:p>
+        <w:p>
+          <w:pPr>
+            <w:pStyle w:val="TOC3"/>
+            <w:tabs>
+              <w:tab w:val="right" w:leader="dot" w:pos="9350"/>
+            </w:tabs>
+            <w:rPr>
+              <w:noProof/>
+            </w:rPr>
+          </w:pPr>
+          <w:hyperlink w:anchor="_Toc75617101" w:history="1">
+            <w:r>
+              <w:rPr>
+                <w:rStyle w:val="Hyperlink"/>
+                <w:noProof/>
+              </w:rPr>
+              <w:t>Levels</w:t>
+            </w:r>
+            <w:r>
+              <w:rPr>
+                <w:noProof/>
+                <w:webHidden/>
+              </w:rPr>
+              <w:tab/>
+            </w:r>
+            <w:r>
+              <w:rPr>
+                <w:noProof/>
+                <w:webHidden/>
+              </w:rPr>
+              <w:fldChar w:fldCharType="begin"/>
+            </w:r>
+            <w:r>
+              <w:rPr>
+                <w:noProof/>
+                <w:webHidden/>
+              </w:rPr>
+              <w:instrText xml:space="preserve"> PAGEREF _Toc75617101 \h </w:instrText>
+            </w:r>
+            <w:r>
+              <w:rPr>
+                <w:noProof/>
+                <w:webHidden/>
+              </w:rPr>
+            </w:r>
+            <w:r>
+              <w:rPr>
+                <w:noProof/>
+                <w:webHidden/>
+              </w:rPr>
+              <w:fldChar w:fldCharType="separate"/>
+            </w:r>
+            <w:r>
+              <w:rPr>
+                <w:noProof/>
+                <w:webHidden/>
+              </w:rPr>
+              <w:t>3</w:t>
+            </w:r>
+            <w:r>
+              <w:rPr>
+                <w:noProof/>
+                <w:webHidden/>
+              </w:rPr>
+              <w:fldChar w:fldCharType="end"/>
+            </w:r>
+          </w:hyperlink>
+        </w:p>
+        <w:p>
+          <w:pPr>
+            <w:pStyle w:val="TOC2"/>
+            <w:tabs>
+              <w:tab w:val="right" w:leader="dot" w:pos="9350"/>
+            </w:tabs>
+            <w:rPr>
+              <w:noProof/>
+            </w:rPr>
+          </w:pPr>
+          <w:hyperlink w:anchor="_Toc75617102" w:history="1">
+            <w:r>
+              <w:rPr>
+                <w:rStyle w:val="Hyperlink"/>
+                <w:noProof/>
+              </w:rPr>
+              <w:t>Teleportation</w:t>
+            </w:r>
+            <w:r>
+              <w:rPr>
+                <w:noProof/>
+                <w:webHidden/>
+              </w:rPr>
+              <w:tab/>
+            </w:r>
+            <w:r>
+              <w:rPr>
+                <w:noProof/>
+                <w:webHidden/>
+              </w:rPr>
+              <w:fldChar w:fldCharType="begin"/>
+            </w:r>
+            <w:r>
+              <w:rPr>
+                <w:noProof/>
+                <w:webHidden/>
+              </w:rPr>
+              <w:instrText xml:space="preserve"> PAGEREF _Toc75617102 \h </w:instrText>
+            </w:r>
+            <w:r>
+              <w:rPr>
+                <w:noProof/>
+                <w:webHidden/>
+              </w:rPr>
+            </w:r>
+            <w:r>
+              <w:rPr>
+                <w:noProof/>
+                <w:webHidden/>
+              </w:rPr>
+              <w:fldChar w:fldCharType="separate"/>
+            </w:r>
+            <w:r>
+              <w:rPr>
+                <w:noProof/>
+                <w:webHidden/>
+              </w:rPr>
+              <w:t>3</w:t>
+            </w:r>
+            <w:r>
+              <w:rPr>
+                <w:noProof/>
+                <w:webHidden/>
+              </w:rPr>
+              <w:fldChar w:fldCharType="end"/>
+            </w:r>
+          </w:hyperlink>
+        </w:p>
+        <w:p>
+          <w:pPr>
+            <w:pStyle w:val="TOC1"/>
+            <w:tabs>
+              <w:tab w:val="right" w:leader="dot" w:pos="9350"/>
+            </w:tabs>
+            <w:rPr>
+              <w:noProof/>
+            </w:rPr>
+          </w:pPr>
+          <w:hyperlink w:anchor="_Toc75617103" w:history="1">
+            <w:r>
+              <w:rPr>
+                <w:rStyle w:val="Hyperlink"/>
+                <w:noProof/>
+              </w:rPr>
+              <w:t>Items</w:t>
+            </w:r>
+            <w:r>
+              <w:rPr>
+                <w:noProof/>
+                <w:webHidden/>
+              </w:rPr>
+              <w:tab/>
+            </w:r>
+            <w:r>
+              <w:rPr>
+                <w:noProof/>
+                <w:webHidden/>
+              </w:rPr>
+              <w:fldChar w:fldCharType="begin"/>
+            </w:r>
+            <w:r>
+              <w:rPr>
+                <w:noProof/>
+                <w:webHidden/>
+              </w:rPr>
+              <w:instrText xml:space="preserve"> PAGEREF _Toc75617103 \h </w:instrText>
+            </w:r>
+            <w:r>
+              <w:rPr>
+                <w:noProof/>
+                <w:webHidden/>
+              </w:rPr>
+            </w:r>
+            <w:r>
+              <w:rPr>
+                <w:noProof/>
+                <w:webHidden/>
+              </w:rPr>
+              <w:fldChar w:fldCharType="separate"/>
+            </w:r>
+            <w:r>
+              <w:rPr>
+                <w:noProof/>
+                <w:webHidden/>
+              </w:rPr>
+              <w:t>4</w:t>
+            </w:r>
+            <w:r>
+              <w:rPr>
+                <w:noProof/>
+                <w:webHidden/>
+              </w:rPr>
+              <w:fldChar w:fldCharType="end"/>
+            </w:r>
+          </w:hyperlink>
+        </w:p>
+        <w:p>
+          <w:pPr>
+            <w:pStyle w:val="TOC2"/>
+            <w:tabs>
+              <w:tab w:val="right" w:leader="dot" w:pos="9350"/>
+            </w:tabs>
+            <w:rPr>
+              <w:noProof/>
+            </w:rPr>
+          </w:pPr>
+          <w:hyperlink w:anchor="_Toc75617104" w:history="1">
+            <w:r>
+              <w:rPr>
+                <w:rStyle w:val="Hyperlink"/>
+                <w:noProof/>
+              </w:rPr>
+              <w:t>Inventory</w:t>
+            </w:r>
+            <w:r>
+              <w:rPr>
+                <w:noProof/>
+                <w:webHidden/>
+              </w:rPr>
+              <w:tab/>
+            </w:r>
+            <w:r>
+              <w:rPr>
+                <w:noProof/>
+                <w:webHidden/>
+              </w:rPr>
+              <w:fldChar w:fldCharType="begin"/>
+            </w:r>
+            <w:r>
+              <w:rPr>
+                <w:noProof/>
+                <w:webHidden/>
+              </w:rPr>
+              <w:instrText xml:space="preserve"> PAGEREF _Toc75617104 \h </w:instrText>
+            </w:r>
+            <w:r>
+              <w:rPr>
+                <w:noProof/>
+                <w:webHidden/>
+              </w:rPr>
+            </w:r>
+            <w:r>
+              <w:rPr>
+                <w:noProof/>
+                <w:webHidden/>
+              </w:rPr>
+              <w:fldChar w:fldCharType="separate"/>
+            </w:r>
+            <w:r>
+              <w:rPr>
+                <w:noProof/>
+                <w:webHidden/>
+              </w:rPr>
+              <w:t>4</w:t>
+            </w:r>
+            <w:r>
+              <w:rPr>
+                <w:noProof/>
+                <w:webHidden/>
+              </w:rPr>
+              <w:fldChar w:fldCharType="end"/>
+            </w:r>
+          </w:hyperlink>
+        </w:p>
+        <w:p>
+          <w:pPr>
+            <w:pStyle w:val="TOC2"/>
+            <w:tabs>
+              <w:tab w:val="right" w:leader="dot" w:pos="9350"/>
+            </w:tabs>
+            <w:rPr>
+              <w:noProof/>
+            </w:rPr>
+          </w:pPr>
+          <w:hyperlink w:anchor="_Toc75617105" w:history="1">
+            <w:r>
+              <w:rPr>
+                <w:rStyle w:val="Hyperlink"/>
+                <w:noProof/>
+              </w:rPr>
+              <w:t>Crafting</w:t>
+            </w:r>
+            <w:r>
+              <w:rPr>
+                <w:noProof/>
+                <w:webHidden/>
+              </w:rPr>
+              <w:tab/>
+            </w:r>
+            <w:r>
+              <w:rPr>
+                <w:noProof/>
+                <w:webHidden/>
+              </w:rPr>
+              <w:fldChar w:fldCharType="begin"/>
+            </w:r>
+            <w:r>
+              <w:rPr>
+                <w:noProof/>
+                <w:webHidden/>
+              </w:rPr>
+              <w:instrText xml:space="preserve"> PAGEREF _Toc75617105 \h </w:instrText>
+            </w:r>
+            <w:r>
+              <w:rPr>
+                <w:noProof/>
+                <w:webHidden/>
+              </w:rPr>
+            </w:r>
+            <w:r>
+              <w:rPr>
+                <w:noProof/>
+                <w:webHidden/>
+              </w:rPr>
+              <w:fldChar w:fldCharType="separate"/>
+            </w:r>
+            <w:r>
+              <w:rPr>
+                <w:noProof/>
+                <w:webHidden/>
+              </w:rPr>
+              <w:t>4</w:t>
+            </w:r>
+            <w:r>
+              <w:rPr>
+                <w:noProof/>
+                <w:webHidden/>
+              </w:rPr>
+              <w:fldChar w:fldCharType="end"/>
+            </w:r>
+          </w:hyperlink>
+        </w:p>
+        <w:p>
+          <w:pPr>
+            <w:pStyle w:val="TOC1"/>
+            <w:tabs>
+              <w:tab w:val="right" w:leader="dot" w:pos="9350"/>
+            </w:tabs>
+            <w:rPr>
+              <w:noProof/>
+            </w:rPr>
+          </w:pPr>
+          <w:hyperlink w:anchor="_Toc75617106" w:history="1">
+            <w:r>
+              <w:rPr>
+                <w:rStyle w:val="Hyperlink"/>
+                <w:noProof/>
+              </w:rPr>
+              <w:t>Combat</w:t>
+            </w:r>
+            <w:r>
+              <w:rPr>
+                <w:noProof/>
+                <w:webHidden/>
+              </w:rPr>
+              <w:tab/>
+            </w:r>
+            <w:r>
+              <w:rPr>
+                <w:noProof/>
+                <w:webHidden/>
+              </w:rPr>
+              <w:fldChar w:fldCharType="begin"/>
+            </w:r>
+            <w:r>
+              <w:rPr>
+                <w:noProof/>
+                <w:webHidden/>
+              </w:rPr>
+              <w:instrText xml:space="preserve"> PAGEREF _Toc75617106 \h </w:instrText>
+            </w:r>
+            <w:r>
+              <w:rPr>
+                <w:noProof/>
+                <w:webHidden/>
+              </w:rPr>
+            </w:r>
+            <w:r>
+              <w:rPr>
+                <w:noProof/>
+                <w:webHidden/>
+              </w:rPr>
+              <w:fldChar w:fldCharType="separate"/>
+            </w:r>
+            <w:r>
+              <w:rPr>
+                <w:noProof/>
+                <w:webHidden/>
+              </w:rPr>
+              <w:t>5</w:t>
+            </w:r>
+            <w:r>
+              <w:rPr>
+                <w:noProof/>
+                <w:webHidden/>
+              </w:rPr>
+              <w:fldChar w:fldCharType="end"/>
+            </w:r>
+          </w:hyperlink>
+        </w:p>
+        <w:p>
+          <w:pPr>
+            <w:pStyle w:val="TOC2"/>
+            <w:tabs>
+              <w:tab w:val="right" w:leader="dot" w:pos="9350"/>
+            </w:tabs>
+            <w:rPr>
+              <w:noProof/>
+            </w:rPr>
+          </w:pPr>
+          <w:hyperlink w:anchor="_Toc75617107" w:history="1">
+            <w:r>
+              <w:rPr>
+                <w:rStyle w:val="Hyperlink"/>
+                <w:noProof/>
+              </w:rPr>
+              <w:t>Skills</w:t>
+            </w:r>
+            <w:r>
+              <w:rPr>
+                <w:noProof/>
+                <w:webHidden/>
+              </w:rPr>
+              <w:tab/>
+            </w:r>
+            <w:r>
+              <w:rPr>
+                <w:noProof/>
+                <w:webHidden/>
+              </w:rPr>
+              <w:fldChar w:fldCharType="begin"/>
+            </w:r>
+            <w:r>
+              <w:rPr>
+                <w:noProof/>
+                <w:webHidden/>
+              </w:rPr>
+              <w:instrText xml:space="preserve"> PAGEREF _Toc75617107 \h </w:instrText>
+            </w:r>
+            <w:r>
+              <w:rPr>
+                <w:noProof/>
+                <w:webHidden/>
+              </w:rPr>
+            </w:r>
+            <w:r>
+              <w:rPr>
+                <w:noProof/>
+                <w:webHidden/>
+              </w:rPr>
+              <w:fldChar w:fldCharType="separate"/>
+            </w:r>
+            <w:r>
+              <w:rPr>
+                <w:noProof/>
+                <w:webHidden/>
+              </w:rPr>
+              <w:t>5</w:t>
+            </w:r>
+            <w:r>
+              <w:rPr>
+                <w:noProof/>
+                <w:webHidden/>
+              </w:rPr>
+              <w:fldChar w:fldCharType="end"/>
+            </w:r>
+          </w:hyperlink>
+        </w:p>
+        <w:p>
+          <w:pPr>
+            <w:pStyle w:val="TOC3"/>
+            <w:tabs>
+              <w:tab w:val="right" w:leader="dot" w:pos="9350"/>
+            </w:tabs>
+            <w:rPr>
+              <w:noProof/>
+            </w:rPr>
+          </w:pPr>
+          <w:hyperlink w:anchor="_Toc75617108" w:history="1">
+            <w:r>
+              <w:rPr>
+                <w:rStyle w:val="Hyperlink"/>
+                <w:noProof/>
+              </w:rPr>
+              <w:t>Usable Skills</w:t>
+            </w:r>
+            <w:r>
+              <w:rPr>
+                <w:noProof/>
+                <w:webHidden/>
+              </w:rPr>
+              <w:tab/>
+            </w:r>
+            <w:r>
+              <w:rPr>
+                <w:noProof/>
+                <w:webHidden/>
+              </w:rPr>
+              <w:fldChar w:fldCharType="begin"/>
+            </w:r>
+            <w:r>
+              <w:rPr>
+                <w:noProof/>
+                <w:webHidden/>
+              </w:rPr>
+              <w:instrText xml:space="preserve"> PAGEREF _Toc75617108 \h </w:instrText>
+            </w:r>
+            <w:r>
+              <w:rPr>
+                <w:noProof/>
+                <w:webHidden/>
+              </w:rPr>
+            </w:r>
+            <w:r>
+              <w:rPr>
+                <w:noProof/>
+                <w:webHidden/>
+              </w:rPr>
+              <w:fldChar w:fldCharType="separate"/>
+            </w:r>
+            <w:r>
+              <w:rPr>
+                <w:noProof/>
+                <w:webHidden/>
+              </w:rPr>
+              <w:t>5</w:t>
+            </w:r>
+            <w:r>
+              <w:rPr>
+                <w:noProof/>
+                <w:webHidden/>
+              </w:rPr>
+              <w:fldChar w:fldCharType="end"/>
+            </w:r>
+          </w:hyperlink>
+        </w:p>
+        <w:p>
+          <w:pPr>
+            <w:pStyle w:val="TOC3"/>
+            <w:tabs>
+              <w:tab w:val="right" w:leader="dot" w:pos="9350"/>
+            </w:tabs>
+            <w:rPr>
+              <w:noProof/>
+            </w:rPr>
+          </w:pPr>
+          <w:hyperlink w:anchor="_Toc75617109" w:history="1">
+            <w:r>
+              <w:rPr>
+                <w:rStyle w:val="Hyperlink"/>
+                <w:noProof/>
+              </w:rPr>
+              <w:t>Ability Skills</w:t>
+            </w:r>
+            <w:r>
+              <w:rPr>
+                <w:noProof/>
+                <w:webHidden/>
+              </w:rPr>
+              <w:tab/>
+            </w:r>
+            <w:r>
+              <w:rPr>
+                <w:noProof/>
+                <w:webHidden/>
+              </w:rPr>
+              <w:fldChar w:fldCharType="begin"/>
+            </w:r>
+            <w:r>
+              <w:rPr>
+                <w:noProof/>
+                <w:webHidden/>
+              </w:rPr>
+              <w:instrText xml:space="preserve"> PAGEREF _Toc75617109 \h </w:instrText>
+            </w:r>
+            <w:r>
+              <w:rPr>
+                <w:noProof/>
+                <w:webHidden/>
+              </w:rPr>
+            </w:r>
+            <w:r>
+              <w:rPr>
+                <w:noProof/>
+                <w:webHidden/>
+              </w:rPr>
+              <w:fldChar w:fldCharType="separate"/>
+            </w:r>
+            <w:r>
+              <w:rPr>
+                <w:noProof/>
+                <w:webHidden/>
+              </w:rPr>
+              <w:t>5</w:t>
+            </w:r>
+            <w:r>
+              <w:rPr>
+                <w:noProof/>
+                <w:webHidden/>
+              </w:rPr>
+              <w:fldChar w:fldCharType="end"/>
+            </w:r>
+          </w:hyperlink>
+        </w:p>
+        <w:p>
+          <w:pPr>
+            <w:pStyle w:val="TOC2"/>
+            <w:tabs>
+              <w:tab w:val="right" w:leader="dot" w:pos="9350"/>
+            </w:tabs>
+            <w:rPr>
+              <w:noProof/>
+            </w:rPr>
+          </w:pPr>
+          <w:hyperlink w:anchor="_Toc75617110" w:history="1">
+            <w:r>
+              <w:rPr>
+                <w:rStyle w:val="Hyperlink"/>
+                <w:noProof/>
+              </w:rPr>
+              <w:t>Stats</w:t>
+            </w:r>
+            <w:r>
+              <w:rPr>
+                <w:noProof/>
+                <w:webHidden/>
+              </w:rPr>
+              <w:tab/>
+            </w:r>
+            <w:r>
+              <w:rPr>
+                <w:noProof/>
+                <w:webHidden/>
+              </w:rPr>
+              <w:fldChar w:fldCharType="begin"/>
+            </w:r>
+            <w:r>
+              <w:rPr>
+                <w:noProof/>
+                <w:webHidden/>
+              </w:rPr>
+              <w:instrText xml:space="preserve"> PAGEREF _Toc75617110 \h </w:instrText>
+            </w:r>
+            <w:r>
+              <w:rPr>
+                <w:noProof/>
+                <w:webHidden/>
+              </w:rPr>
+            </w:r>
+            <w:r>
+              <w:rPr>
+                <w:noProof/>
+                <w:webHidden/>
+              </w:rPr>
+              <w:fldChar w:fldCharType="separate"/>
+            </w:r>
+            <w:r>
+              <w:rPr>
+                <w:noProof/>
+                <w:webHidden/>
+              </w:rPr>
+              <w:t>5</w:t>
+            </w:r>
+            <w:r>
+              <w:rPr>
+                <w:noProof/>
+                <w:webHidden/>
+              </w:rPr>
+              <w:fldChar w:fldCharType="end"/>
+            </w:r>
+          </w:hyperlink>
+        </w:p>
+        <w:p>
+          <w:pPr>
+            <w:pStyle w:val="TOC3"/>
+            <w:tabs>
+              <w:tab w:val="right" w:leader="dot" w:pos="9350"/>
+            </w:tabs>
+            <w:rPr>
+              <w:noProof/>
+            </w:rPr>
+          </w:pPr>
+          <w:hyperlink w:anchor="_Toc75617111" w:history="1">
+            <w:r>
+              <w:rPr>
+                <w:rStyle w:val="Hyperlink"/>
+                <w:noProof/>
+              </w:rPr>
+              <w:t>HP</w:t>
+            </w:r>
+            <w:r>
+              <w:rPr>
+                <w:noProof/>
+                <w:webHidden/>
+              </w:rPr>
+              <w:tab/>
+            </w:r>
+            <w:r>
+              <w:rPr>
+                <w:noProof/>
+                <w:webHidden/>
+              </w:rPr>
+              <w:fldChar w:fldCharType="begin"/>
+            </w:r>
+            <w:r>
+              <w:rPr>
+                <w:noProof/>
+                <w:webHidden/>
+              </w:rPr>
+              <w:instrText xml:space="preserve"> PAGEREF _Toc75617111 \h </w:instrText>
+            </w:r>
+            <w:r>
+              <w:rPr>
+                <w:noProof/>
+                <w:webHidden/>
+              </w:rPr>
+            </w:r>
+            <w:r>
+              <w:rPr>
+                <w:noProof/>
+                <w:webHidden/>
+              </w:rPr>
+              <w:fldChar w:fldCharType="separate"/>
+            </w:r>
+            <w:r>
+              <w:rPr>
+                <w:noProof/>
+                <w:webHidden/>
+              </w:rPr>
+              <w:t>5</w:t>
+            </w:r>
+            <w:r>
+              <w:rPr>
+                <w:noProof/>
+                <w:webHidden/>
+              </w:rPr>
+              <w:fldChar w:fldCharType="end"/>
+            </w:r>
+          </w:hyperlink>
+        </w:p>
+        <w:p>
+          <w:pPr>
+            <w:pStyle w:val="TOC3"/>
+            <w:tabs>
+              <w:tab w:val="right" w:leader="dot" w:pos="9350"/>
+            </w:tabs>
+            <w:rPr>
+              <w:noProof/>
+            </w:rPr>
+          </w:pPr>
+          <w:hyperlink w:anchor="_Toc75617112" w:history="1">
+            <w:r>
+              <w:rPr>
+                <w:rStyle w:val="Hyperlink"/>
+                <w:noProof/>
+              </w:rPr>
+              <w:t>MP</w:t>
+            </w:r>
+            <w:r>
+              <w:rPr>
+                <w:noProof/>
+                <w:webHidden/>
+              </w:rPr>
+              <w:tab/>
+            </w:r>
+            <w:r>
+              <w:rPr>
+                <w:noProof/>
+                <w:webHidden/>
+              </w:rPr>
+              <w:fldChar w:fldCharType="begin"/>
+            </w:r>
+            <w:r>
+              <w:rPr>
+                <w:noProof/>
+                <w:webHidden/>
+              </w:rPr>
+              <w:instrText xml:space="preserve"> PAGEREF _Toc75617112 \h </w:instrText>
+            </w:r>
+            <w:r>
+              <w:rPr>
+                <w:noProof/>
+                <w:webHidden/>
+              </w:rPr>
+            </w:r>
+            <w:r>
+              <w:rPr>
+                <w:noProof/>
+                <w:webHidden/>
+              </w:rPr>
+              <w:fldChar w:fldCharType="separate"/>
+            </w:r>
+            <w:r>
+              <w:rPr>
+                <w:noProof/>
+                <w:webHidden/>
+              </w:rPr>
+              <w:t>5</w:t>
+            </w:r>
+            <w:r>
+              <w:rPr>
+                <w:noProof/>
+                <w:webHidden/>
+              </w:rPr>
+              <w:fldChar w:fldCharType="end"/>
+            </w:r>
+          </w:hyperlink>
+        </w:p>
+        <w:p>
+          <w:pPr>
+            <w:pStyle w:val="TOC3"/>
+            <w:tabs>
+              <w:tab w:val="right" w:leader="dot" w:pos="9350"/>
+            </w:tabs>
+            <w:rPr>
+              <w:noProof/>
+            </w:rPr>
+          </w:pPr>
+          <w:hyperlink w:anchor="_Toc75617113" w:history="1">
+            <w:r>
+              <w:rPr>
+                <w:rStyle w:val="Hyperlink"/>
+                <w:noProof/>
+              </w:rPr>
+              <w:t>ATK</w:t>
+            </w:r>
+            <w:r>
+              <w:rPr>
+                <w:noProof/>
+                <w:webHidden/>
+              </w:rPr>
+              <w:tab/>
+            </w:r>
+            <w:r>
+              <w:rPr>
+                <w:noProof/>
+                <w:webHidden/>
+              </w:rPr>
+              <w:fldChar w:fldCharType="begin"/>
+            </w:r>
+            <w:r>
+              <w:rPr>
+                <w:noProof/>
+                <w:webHidden/>
+              </w:rPr>
+              <w:instrText xml:space="preserve"> PAGEREF _Toc75617113 \h </w:instrText>
+            </w:r>
+            <w:r>
+              <w:rPr>
+                <w:noProof/>
+                <w:webHidden/>
+              </w:rPr>
+            </w:r>
+            <w:r>
+              <w:rPr>
+                <w:noProof/>
+                <w:webHidden/>
+              </w:rPr>
+              <w:fldChar w:fldCharType="separate"/>
+            </w:r>
+            <w:r>
+              <w:rPr>
+                <w:noProof/>
+                <w:webHidden/>
+              </w:rPr>
+              <w:t>5</w:t>
+            </w:r>
+            <w:r>
+              <w:rPr>
+                <w:noProof/>
+                <w:webHidden/>
+              </w:rPr>
+              <w:fldChar w:fldCharType="end"/>
+            </w:r>
+          </w:hyperlink>
+        </w:p>
+        <w:p>
+          <w:pPr>
+            <w:pStyle w:val="TOC2"/>
+            <w:tabs>
+              <w:tab w:val="right" w:leader="dot" w:pos="9350"/>
+            </w:tabs>
+            <w:rPr>
+              <w:noProof/>
+            </w:rPr>
+          </w:pPr>
+          <w:hyperlink w:anchor="_Toc75617114" w:history="1">
+            <w:r>
+              <w:rPr>
+                <w:rStyle w:val="Hyperlink"/>
+                <w:noProof/>
+              </w:rPr>
+              <w:t>Modifiers</w:t>
+            </w:r>
+            <w:r>
+              <w:rPr>
+                <w:noProof/>
+                <w:webHidden/>
+              </w:rPr>
+              <w:tab/>
+            </w:r>
+            <w:r>
+              <w:rPr>
+                <w:noProof/>
+                <w:webHidden/>
+              </w:rPr>
+              <w:fldChar w:fldCharType="begin"/>
+            </w:r>
+            <w:r>
+              <w:rPr>
+                <w:noProof/>
+                <w:webHidden/>
+              </w:rPr>
+              <w:instrText xml:space="preserve"> PAGEREF _Toc75617114 \h </w:instrText>
+            </w:r>
+            <w:r>
+              <w:rPr>
+                <w:noProof/>
+                <w:webHidden/>
+              </w:rPr>
+            </w:r>
+            <w:r>
+              <w:rPr>
+                <w:noProof/>
+                <w:webHidden/>
+              </w:rPr>
+              <w:fldChar w:fldCharType="separate"/>
+            </w:r>
+            <w:r>
+              <w:rPr>
+                <w:noProof/>
+                <w:webHidden/>
+              </w:rPr>
+              <w:t>5</w:t>
+            </w:r>
+            <w:r>
+              <w:rPr>
+                <w:noProof/>
+                <w:webHidden/>
+              </w:rPr>
+              <w:fldChar w:fldCharType="end"/>
+            </w:r>
+          </w:hyperlink>
+        </w:p>
+        <w:p>
+          <w:pPr>
+            <w:pStyle w:val="TOC3"/>
+            <w:tabs>
+              <w:tab w:val="right" w:leader="dot" w:pos="9350"/>
+            </w:tabs>
+            <w:rPr>
+              <w:noProof/>
+            </w:rPr>
+          </w:pPr>
+          <w:hyperlink w:anchor="_Toc75617115" w:history="1">
+            <w:r>
+              <w:rPr>
+                <w:rStyle w:val="Hyperlink"/>
+                <w:noProof/>
+              </w:rPr>
+              <w:t>Use</w:t>
+            </w:r>
+            <w:r>
+              <w:rPr>
+                <w:noProof/>
+                <w:webHidden/>
+              </w:rPr>
+              <w:tab/>
+            </w:r>
+            <w:r>
+              <w:rPr>
+                <w:noProof/>
+                <w:webHidden/>
+              </w:rPr>
+              <w:fldChar w:fldCharType="begin"/>
+            </w:r>
+            <w:r>
+              <w:rPr>
+                <w:noProof/>
+                <w:webHidden/>
+              </w:rPr>
+              <w:instrText xml:space="preserve"> PAGEREF _Toc75617115 \h </w:instrText>
+            </w:r>
+            <w:r>
+              <w:rPr>
+                <w:noProof/>
+                <w:webHidden/>
+              </w:rPr>
+            </w:r>
+            <w:r>
+              <w:rPr>
+                <w:noProof/>
+                <w:webHidden/>
+              </w:rPr>
+              <w:fldChar w:fldCharType="separate"/>
+            </w:r>
+            <w:r>
+              <w:rPr>
+                <w:noProof/>
+                <w:webHidden/>
+              </w:rPr>
+              <w:t>5</w:t>
+            </w:r>
+            <w:r>
+              <w:rPr>
+                <w:noProof/>
+                <w:webHidden/>
+              </w:rPr>
+              <w:fldChar w:fldCharType="end"/>
+            </w:r>
+          </w:hyperlink>
+        </w:p>
+        <w:p>
+          <w:pPr>
+            <w:pStyle w:val="TOC3"/>
+            <w:tabs>
+              <w:tab w:val="right" w:leader="dot" w:pos="9350"/>
+            </w:tabs>
+            <w:rPr>
+              <w:noProof/>
+            </w:rPr>
+          </w:pPr>
+          <w:hyperlink w:anchor="_Toc75617116" w:history="1">
+            <w:r>
+              <w:rPr>
+                <w:rStyle w:val="Hyperlink"/>
+                <w:noProof/>
+              </w:rPr>
+              <w:t>Typed Modifiers</w:t>
+            </w:r>
+            <w:r>
+              <w:rPr>
+                <w:noProof/>
+                <w:webHidden/>
+              </w:rPr>
+              <w:tab/>
+            </w:r>
+            <w:r>
+              <w:rPr>
+                <w:noProof/>
+                <w:webHidden/>
+              </w:rPr>
+              <w:fldChar w:fldCharType="begin"/>
+            </w:r>
+            <w:r>
+              <w:rPr>
+                <w:noProof/>
+                <w:webHidden/>
+              </w:rPr>
+              <w:instrText xml:space="preserve"> PAGEREF _Toc75617116 \h </w:instrText>
+            </w:r>
+            <w:r>
+              <w:rPr>
+                <w:noProof/>
+                <w:webHidden/>
+              </w:rPr>
+            </w:r>
+            <w:r>
+              <w:rPr>
+                <w:noProof/>
+                <w:webHidden/>
+              </w:rPr>
+              <w:fldChar w:fldCharType="separate"/>
+            </w:r>
+            <w:r>
+              <w:rPr>
+                <w:noProof/>
+                <w:webHidden/>
+              </w:rPr>
+              <w:t>5</w:t>
+            </w:r>
+            <w:r>
+              <w:rPr>
+                <w:noProof/>
+                <w:webHidden/>
+              </w:rPr>
+              <w:fldChar w:fldCharType="end"/>
+            </w:r>
+          </w:hyperlink>
+        </w:p>
+        <w:p>
+          <w:pPr>
+            <w:pStyle w:val="TOC3"/>
+            <w:tabs>
+              <w:tab w:val="right" w:leader="dot" w:pos="9350"/>
+            </w:tabs>
+            <w:rPr>
+              <w:noProof/>
+            </w:rPr>
+          </w:pPr>
+          <w:hyperlink w:anchor="_Toc75617117" w:history="1">
+            <w:r>
+              <w:rPr>
+                <w:rStyle w:val="Hyperlink"/>
+                <w:noProof/>
+              </w:rPr>
+              <w:t>Formula</w:t>
+            </w:r>
+            <w:r>
+              <w:rPr>
+                <w:noProof/>
+                <w:webHidden/>
+              </w:rPr>
+              <w:tab/>
+            </w:r>
+            <w:r>
+              <w:rPr>
+                <w:noProof/>
+                <w:webHidden/>
+              </w:rPr>
+              <w:fldChar w:fldCharType="begin"/>
+            </w:r>
+            <w:r>
+              <w:rPr>
+                <w:noProof/>
+                <w:webHidden/>
+              </w:rPr>
+              <w:instrText xml:space="preserve"> PAGEREF _Toc75617117 \h </w:instrText>
+            </w:r>
+            <w:r>
+              <w:rPr>
+                <w:noProof/>
+                <w:webHidden/>
+              </w:rPr>
+            </w:r>
+            <w:r>
+              <w:rPr>
+                <w:noProof/>
+                <w:webHidden/>
+              </w:rPr>
+              <w:fldChar w:fldCharType="separate"/>
+            </w:r>
+            <w:r>
+              <w:rPr>
+                <w:noProof/>
+                <w:webHidden/>
+              </w:rPr>
+              <w:t>6</w:t>
+            </w:r>
+            <w:r>
+              <w:rPr>
+                <w:noProof/>
+                <w:webHidden/>
+              </w:rPr>
+              <w:fldChar w:fldCharType="end"/>
+            </w:r>
+          </w:hyperlink>
+        </w:p>
+        <w:p>
+          <w:pPr>
+            <w:pStyle w:val="TOC2"/>
+            <w:tabs>
+              <w:tab w:val="right" w:leader="dot" w:pos="9350"/>
+            </w:tabs>
+            <w:rPr>
+              <w:noProof/>
+            </w:rPr>
+          </w:pPr>
+          <w:hyperlink w:anchor="_Toc75617118" w:history="1">
+            <w:r>
+              <w:rPr>
+                <w:rStyle w:val="Hyperlink"/>
+                <w:noProof/>
+              </w:rPr>
+              <w:t>Weapons</w:t>
+            </w:r>
+            <w:r>
+              <w:rPr>
+                <w:noProof/>
+                <w:webHidden/>
+              </w:rPr>
+              <w:tab/>
+            </w:r>
+            <w:r>
+              <w:rPr>
+                <w:noProof/>
+                <w:webHidden/>
+              </w:rPr>
+              <w:fldChar w:fldCharType="begin"/>
+            </w:r>
+            <w:r>
+              <w:rPr>
+                <w:noProof/>
+                <w:webHidden/>
+              </w:rPr>
+              <w:instrText xml:space="preserve"> PAGEREF _Toc75617118 \h </w:instrText>
+            </w:r>
+            <w:r>
+              <w:rPr>
+                <w:noProof/>
+                <w:webHidden/>
+              </w:rPr>
+            </w:r>
+            <w:r>
+              <w:rPr>
+                <w:noProof/>
+                <w:webHidden/>
+              </w:rPr>
+              <w:fldChar w:fldCharType="separate"/>
+            </w:r>
+            <w:r>
+              <w:rPr>
+                <w:noProof/>
+                <w:webHidden/>
+              </w:rPr>
+              <w:t>6</w:t>
+            </w:r>
+            <w:r>
+              <w:rPr>
+                <w:noProof/>
+                <w:webHidden/>
+              </w:rPr>
+              <w:fldChar w:fldCharType="end"/>
+            </w:r>
+          </w:hyperlink>
+        </w:p>
+        <w:p>
+          <w:pPr>
+            <w:pStyle w:val="TOC2"/>
+            <w:tabs>
+              <w:tab w:val="right" w:leader="dot" w:pos="9350"/>
+            </w:tabs>
+            <w:rPr>
+              <w:noProof/>
+            </w:rPr>
+          </w:pPr>
+          <w:hyperlink w:anchor="_Toc75617119" w:history="1">
+            <w:r>
+              <w:rPr>
+                <w:rStyle w:val="Hyperlink"/>
+                <w:noProof/>
+              </w:rPr>
+              <w:t>Armor</w:t>
+            </w:r>
+            <w:r>
+              <w:rPr>
+                <w:noProof/>
+                <w:webHidden/>
+              </w:rPr>
+              <w:tab/>
+            </w:r>
+            <w:r>
+              <w:rPr>
+                <w:noProof/>
+                <w:webHidden/>
+              </w:rPr>
+              <w:fldChar w:fldCharType="begin"/>
+            </w:r>
+            <w:r>
+              <w:rPr>
+                <w:noProof/>
+                <w:webHidden/>
+              </w:rPr>
+              <w:instrText xml:space="preserve"> PAGEREF _Toc75617119 \h </w:instrText>
+            </w:r>
+            <w:r>
+              <w:rPr>
+                <w:noProof/>
+                <w:webHidden/>
+              </w:rPr>
+            </w:r>
+            <w:r>
+              <w:rPr>
+                <w:noProof/>
+                <w:webHidden/>
+              </w:rPr>
+              <w:fldChar w:fldCharType="separate"/>
+            </w:r>
+            <w:r>
+              <w:rPr>
+                <w:noProof/>
+                <w:webHidden/>
+              </w:rPr>
+              <w:t>6</w:t>
+            </w:r>
+            <w:r>
+              <w:rPr>
+                <w:noProof/>
+                <w:webHidden/>
+              </w:rPr>
+              <w:fldChar w:fldCharType="end"/>
+            </w:r>
+          </w:hyperlink>
+        </w:p>
+        <w:p>
+          <w:pPr>
+            <w:pStyle w:val="TOC1"/>
+            <w:tabs>
+              <w:tab w:val="right" w:leader="dot" w:pos="9350"/>
+            </w:tabs>
+            <w:rPr>
+              <w:noProof/>
+            </w:rPr>
+          </w:pPr>
+          <w:hyperlink w:anchor="_Toc75617120" w:history="1">
+            <w:r>
+              <w:rPr>
+                <w:rStyle w:val="Hyperlink"/>
+                <w:noProof/>
+              </w:rPr>
+              <w:t>Characters</w:t>
+            </w:r>
+            <w:r>
+              <w:rPr>
+                <w:noProof/>
+                <w:webHidden/>
+              </w:rPr>
+              <w:tab/>
+            </w:r>
+            <w:r>
+              <w:rPr>
+                <w:noProof/>
+                <w:webHidden/>
+              </w:rPr>
+              <w:fldChar w:fldCharType="begin"/>
+            </w:r>
+            <w:r>
+              <w:rPr>
+                <w:noProof/>
+                <w:webHidden/>
+              </w:rPr>
+              <w:instrText xml:space="preserve"> PAGEREF _Toc75617120 \h </w:instrText>
+            </w:r>
+            <w:r>
+              <w:rPr>
+                <w:noProof/>
+                <w:webHidden/>
+              </w:rPr>
+            </w:r>
+            <w:r>
+              <w:rPr>
+                <w:noProof/>
+                <w:webHidden/>
+              </w:rPr>
+              <w:fldChar w:fldCharType="separate"/>
+            </w:r>
+            <w:r>
+              <w:rPr>
+                <w:noProof/>
+                <w:webHidden/>
+              </w:rPr>
+              <w:t>7</w:t>
+            </w:r>
+            <w:r>
+              <w:rPr>
+                <w:noProof/>
+                <w:webHidden/>
+              </w:rPr>
+              <w:fldChar w:fldCharType="end"/>
+            </w:r>
+          </w:hyperlink>
+        </w:p>
+        <w:p>
+          <w:pPr>
+            <w:pStyle w:val="TOC1"/>
+            <w:tabs>
+              <w:tab w:val="right" w:leader="dot" w:pos="9350"/>
+            </w:tabs>
+            <w:rPr>
+              <w:noProof/>
+            </w:rPr>
+          </w:pPr>
+          <w:hyperlink w:anchor="_Toc75617121" w:history="1">
+            <w:r>
+              <w:rPr>
+                <w:rStyle w:val="Hyperlink"/>
+                <w:noProof/>
+              </w:rPr>
+              <w:t>UI</w:t>
+            </w:r>
+            <w:r>
+              <w:rPr>
+                <w:noProof/>
+                <w:webHidden/>
+              </w:rPr>
+              <w:tab/>
+            </w:r>
+            <w:r>
+              <w:rPr>
+                <w:noProof/>
+                <w:webHidden/>
+              </w:rPr>
+              <w:fldChar w:fldCharType="begin"/>
+            </w:r>
+            <w:r>
+              <w:rPr>
+                <w:noProof/>
+                <w:webHidden/>
+              </w:rPr>
+              <w:instrText xml:space="preserve"> PAGEREF _Toc75617121 \h </w:instrText>
+            </w:r>
+            <w:r>
+              <w:rPr>
+                <w:noProof/>
+                <w:webHidden/>
+              </w:rPr>
+            </w:r>
+            <w:r>
+              <w:rPr>
+                <w:noProof/>
+                <w:webHidden/>
+              </w:rPr>
+              <w:fldChar w:fldCharType="separate"/>
+            </w:r>
+            <w:r>
+              <w:rPr>
+                <w:noProof/>
+                <w:webHidden/>
+              </w:rPr>
+              <w:t>8</w:t>
+            </w:r>
+            <w:r>
+              <w:rPr>
+                <w:noProof/>
+                <w:webHidden/>
+              </w:rPr>
+              <w:fldChar w:fldCharType="end"/>
+            </w:r>
+          </w:hyperlink>
+        </w:p>
+        <w:p>
+          <w:pPr>
+            <w:pStyle w:val="TOC1"/>
+            <w:tabs>
+              <w:tab w:val="right" w:leader="dot" w:pos="9350"/>
+            </w:tabs>
+            <w:rPr>
+              <w:noProof/>
+            </w:rPr>
+          </w:pPr>
+          <w:hyperlink w:anchor="_Toc75617122" w:history="1">
+            <w:r>
+              <w:rPr>
+                <w:rStyle w:val="Hyperlink"/>
+                <w:noProof/>
+              </w:rPr>
+              <w:t>Features</w:t>
+            </w:r>
+            <w:r>
+              <w:rPr>
+                <w:noProof/>
+                <w:webHidden/>
+              </w:rPr>
+              <w:tab/>
+            </w:r>
+            <w:r>
+              <w:rPr>
+                <w:noProof/>
+                <w:webHidden/>
+              </w:rPr>
+              <w:fldChar w:fldCharType="begin"/>
+            </w:r>
+            <w:r>
+              <w:rPr>
+                <w:noProof/>
+                <w:webHidden/>
+              </w:rPr>
+              <w:instrText xml:space="preserve"> PAGEREF _Toc75617122 \h </w:instrText>
+            </w:r>
+            <w:r>
+              <w:rPr>
+                <w:noProof/>
+                <w:webHidden/>
+              </w:rPr>
+            </w:r>
+            <w:r>
+              <w:rPr>
+                <w:noProof/>
+                <w:webHidden/>
+              </w:rPr>
+              <w:fldChar w:fldCharType="separate"/>
+            </w:r>
+            <w:r>
+              <w:rPr>
+                <w:noProof/>
+                <w:webHidden/>
+              </w:rPr>
+              <w:t>10</w:t>
+            </w:r>
+            <w:r>
+              <w:rPr>
+                <w:noProof/>
+                <w:webHidden/>
+              </w:rPr>
+              <w:fldChar w:fldCharType="end"/>
+            </w:r>
+          </w:hyperlink>
+        </w:p>
+        <w:p>
+          <w:pPr>
+            <w:pStyle w:val="TOC2"/>
+            <w:tabs>
+              <w:tab w:val="right" w:leader="dot" w:pos="9350"/>
+            </w:tabs>
+            <w:rPr>
+              <w:noProof/>
+            </w:rPr>
+          </w:pPr>
+          <w:hyperlink w:anchor="_Toc75617123" w:history="1">
+            <w:r>
+              <w:rPr>
+                <w:rStyle w:val="Hyperlink"/>
+                <w:noProof/>
+              </w:rPr>
+              <w:t>Fighting</w:t>
+            </w:r>
+            <w:r>
+              <w:rPr>
+                <w:noProof/>
+                <w:webHidden/>
+              </w:rPr>
+              <w:tab/>
+            </w:r>
+            <w:r>
+              <w:rPr>
+                <w:noProof/>
+                <w:webHidden/>
+              </w:rPr>
+              <w:fldChar w:fldCharType="begin"/>
+            </w:r>
+            <w:r>
+              <w:rPr>
+                <w:noProof/>
+                <w:webHidden/>
+              </w:rPr>
+              <w:instrText xml:space="preserve"> PAGEREF _Toc75617123 \h </w:instrText>
+            </w:r>
+            <w:r>
+              <w:rPr>
+                <w:noProof/>
+                <w:webHidden/>
+              </w:rPr>
+            </w:r>
+            <w:r>
+              <w:rPr>
+                <w:noProof/>
+                <w:webHidden/>
+              </w:rPr>
+              <w:fldChar w:fldCharType="separate"/>
+            </w:r>
+            <w:r>
+              <w:rPr>
+                <w:noProof/>
+                <w:webHidden/>
+              </w:rPr>
+              <w:t>10</w:t>
+            </w:r>
+            <w:r>
+              <w:rPr>
+                <w:noProof/>
+                <w:webHidden/>
+              </w:rPr>
+              <w:fldChar w:fldCharType="end"/>
+            </w:r>
+          </w:hyperlink>
+        </w:p>
+        <w:p>
+          <w:pPr>
+            <w:pStyle w:val="TOC3"/>
+            <w:tabs>
+              <w:tab w:val="right" w:leader="dot" w:pos="9350"/>
+            </w:tabs>
+            <w:rPr>
+              <w:noProof/>
+            </w:rPr>
+          </w:pPr>
+          <w:hyperlink w:anchor="_Toc75617124" w:history="1">
+            <w:r>
+              <w:rPr>
+                <w:rStyle w:val="Hyperlink"/>
+                <w:noProof/>
+              </w:rPr>
+              <w:t>Armor</w:t>
+            </w:r>
+            <w:r>
+              <w:rPr>
+                <w:noProof/>
+                <w:webHidden/>
+              </w:rPr>
+              <w:tab/>
+            </w:r>
+            <w:r>
+              <w:rPr>
+                <w:noProof/>
+                <w:webHidden/>
+              </w:rPr>
+              <w:fldChar w:fldCharType="begin"/>
+            </w:r>
+            <w:r>
+              <w:rPr>
+                <w:noProof/>
+                <w:webHidden/>
+              </w:rPr>
+              <w:instrText xml:space="preserve"> PAGEREF _Toc75617124 \h </w:instrText>
+            </w:r>
+            <w:r>
+              <w:rPr>
+                <w:noProof/>
+                <w:webHidden/>
+              </w:rPr>
+            </w:r>
+            <w:r>
+              <w:rPr>
+                <w:noProof/>
+                <w:webHidden/>
+              </w:rPr>
+              <w:fldChar w:fldCharType="separate"/>
+            </w:r>
+            <w:r>
+              <w:rPr>
+                <w:noProof/>
+                <w:webHidden/>
+              </w:rPr>
+              <w:t>10</w:t>
+            </w:r>
+            <w:r>
+              <w:rPr>
+                <w:noProof/>
+                <w:webHidden/>
+              </w:rPr>
+              <w:fldChar w:fldCharType="end"/>
+            </w:r>
+          </w:hyperlink>
+        </w:p>
+        <w:p>
+          <w:pPr>
+            <w:pStyle w:val="TOC2"/>
+            <w:tabs>
+              <w:tab w:val="right" w:leader="dot" w:pos="9350"/>
+            </w:tabs>
+            <w:rPr>
+              <w:noProof/>
+            </w:rPr>
+          </w:pPr>
+          <w:hyperlink w:anchor="_Toc75617125" w:history="1">
+            <w:r>
+              <w:rPr>
+                <w:rStyle w:val="Hyperlink"/>
+                <w:noProof/>
+              </w:rPr>
+              <w:t>Environments</w:t>
+            </w:r>
+            <w:r>
+              <w:rPr>
+                <w:noProof/>
+                <w:webHidden/>
+              </w:rPr>
+              <w:tab/>
+            </w:r>
+            <w:r>
+              <w:rPr>
+                <w:noProof/>
+                <w:webHidden/>
+              </w:rPr>
+              <w:fldChar w:fldCharType="begin"/>
+            </w:r>
+            <w:r>
+              <w:rPr>
+                <w:noProof/>
+                <w:webHidden/>
+              </w:rPr>
+              <w:instrText xml:space="preserve"> PAGEREF _Toc75617125 \h </w:instrText>
+            </w:r>
+            <w:r>
+              <w:rPr>
+                <w:noProof/>
+                <w:webHidden/>
+              </w:rPr>
+            </w:r>
+            <w:r>
+              <w:rPr>
+                <w:noProof/>
+                <w:webHidden/>
+              </w:rPr>
+              <w:fldChar w:fldCharType="separate"/>
+            </w:r>
+            <w:r>
+              <w:rPr>
+                <w:noProof/>
+                <w:webHidden/>
+              </w:rPr>
+              <w:t>10</w:t>
+            </w:r>
+            <w:r>
+              <w:rPr>
+                <w:noProof/>
+                <w:webHidden/>
+              </w:rPr>
+              <w:fldChar w:fldCharType="end"/>
+            </w:r>
+          </w:hyperlink>
+        </w:p>
+        <w:p>
+          <w:pPr>
+            <w:pStyle w:val="TOC3"/>
+            <w:tabs>
+              <w:tab w:val="right" w:leader="dot" w:pos="9350"/>
+            </w:tabs>
+            <w:rPr>
+              <w:noProof/>
+            </w:rPr>
+          </w:pPr>
+          <w:hyperlink w:anchor="_Toc75617126" w:history="1">
+            <w:r>
+              <w:rPr>
+                <w:rStyle w:val="Hyperlink"/>
+                <w:noProof/>
+              </w:rPr>
+              <w:t>Urban</w:t>
+            </w:r>
+            <w:r>
+              <w:rPr>
+                <w:noProof/>
+                <w:webHidden/>
+              </w:rPr>
+              <w:tab/>
+            </w:r>
+            <w:r>
+              <w:rPr>
+                <w:noProof/>
+                <w:webHidden/>
+              </w:rPr>
+              <w:fldChar w:fldCharType="begin"/>
+            </w:r>
+            <w:r>
+              <w:rPr>
+                <w:noProof/>
+                <w:webHidden/>
+              </w:rPr>
+              <w:instrText xml:space="preserve"> PAGEREF _Toc75617126 \h </w:instrText>
+            </w:r>
+            <w:r>
+              <w:rPr>
+                <w:noProof/>
+                <w:webHidden/>
+              </w:rPr>
+            </w:r>
+            <w:r>
+              <w:rPr>
+                <w:noProof/>
+                <w:webHidden/>
+              </w:rPr>
+              <w:fldChar w:fldCharType="separate"/>
+            </w:r>
+            <w:r>
+              <w:rPr>
+                <w:noProof/>
+                <w:webHidden/>
+              </w:rPr>
+              <w:t>10</w:t>
+            </w:r>
+            <w:r>
+              <w:rPr>
+                <w:noProof/>
+                <w:webHidden/>
+              </w:rPr>
+              <w:fldChar w:fldCharType="end"/>
+            </w:r>
+          </w:hyperlink>
+        </w:p>
+        <w:p>
+          <w:pPr>
+            <w:pStyle w:val="TOC2"/>
+            <w:tabs>
+              <w:tab w:val="right" w:leader="dot" w:pos="9350"/>
+            </w:tabs>
+            <w:rPr>
+              <w:noProof/>
+            </w:rPr>
+          </w:pPr>
+          <w:hyperlink w:anchor="_Toc75617127" w:history="1">
+            <w:r>
+              <w:rPr>
+                <w:rStyle w:val="Hyperlink"/>
+                <w:noProof/>
+              </w:rPr>
+              <w:t>Adventuring</w:t>
+            </w:r>
+            <w:r>
+              <w:rPr>
+                <w:noProof/>
+                <w:webHidden/>
+              </w:rPr>
+              <w:tab/>
+            </w:r>
+            <w:r>
+              <w:rPr>
+                <w:noProof/>
+                <w:webHidden/>
+              </w:rPr>
+              <w:fldChar w:fldCharType="begin"/>
+            </w:r>
+            <w:r>
+              <w:rPr>
+                <w:noProof/>
+                <w:webHidden/>
+              </w:rPr>
+              <w:instrText xml:space="preserve"> PAGEREF _Toc75617127 \h </w:instrText>
+            </w:r>
+            <w:r>
+              <w:rPr>
+                <w:noProof/>
+                <w:webHidden/>
+              </w:rPr>
+            </w:r>
+            <w:r>
+              <w:rPr>
+                <w:noProof/>
+                <w:webHidden/>
+              </w:rPr>
+              <w:fldChar w:fldCharType="separate"/>
+            </w:r>
+            <w:r>
+              <w:rPr>
+                <w:noProof/>
+                <w:webHidden/>
+              </w:rPr>
+              <w:t>10</w:t>
+            </w:r>
+            <w:r>
+              <w:rPr>
+                <w:noProof/>
+                <w:webHidden/>
+              </w:rPr>
+              <w:fldChar w:fldCharType="end"/>
+            </w:r>
+          </w:hyperlink>
+        </w:p>
+        <w:p>
+          <w:pPr>
+            <w:pStyle w:val="TOC2"/>
+            <w:tabs>
+              <w:tab w:val="right" w:leader="dot" w:pos="9350"/>
+            </w:tabs>
+            <w:rPr>
+              <w:noProof/>
+            </w:rPr>
+          </w:pPr>
+          <w:hyperlink w:anchor="_Toc75617128" w:history="1">
+            <w:r>
+              <w:rPr>
+                <w:rStyle w:val="Hyperlink"/>
+                <w:noProof/>
+              </w:rPr>
+              <w:t>Party</w:t>
+            </w:r>
+            <w:r>
+              <w:rPr>
+                <w:noProof/>
+                <w:webHidden/>
+              </w:rPr>
+              <w:tab/>
+            </w:r>
+            <w:r>
+              <w:rPr>
+                <w:noProof/>
+                <w:webHidden/>
+              </w:rPr>
+              <w:fldChar w:fldCharType="begin"/>
+            </w:r>
+            <w:r>
+              <w:rPr>
+                <w:noProof/>
+                <w:webHidden/>
+              </w:rPr>
+              <w:instrText xml:space="preserve"> PAGEREF _Toc75617128 \h </w:instrText>
+            </w:r>
+            <w:r>
+              <w:rPr>
+                <w:noProof/>
+                <w:webHidden/>
+              </w:rPr>
+            </w:r>
+            <w:r>
+              <w:rPr>
+                <w:noProof/>
+                <w:webHidden/>
+              </w:rPr>
+              <w:fldChar w:fldCharType="separate"/>
+            </w:r>
+            <w:r>
+              <w:rPr>
+                <w:noProof/>
+                <w:webHidden/>
+              </w:rPr>
+              <w:t>10</w:t>
+            </w:r>
+            <w:r>
+              <w:rPr>
+                <w:noProof/>
+                <w:webHidden/>
+              </w:rPr>
+              <w:fldChar w:fldCharType="end"/>
+            </w:r>
+          </w:hyperlink>
+        </w:p>
+        <w:p>
+          <w:pPr>
+            <w:pStyle w:val="TOC2"/>
+            <w:tabs>
+              <w:tab w:val="right" w:leader="dot" w:pos="9350"/>
+            </w:tabs>
+            <w:rPr>
+              <w:noProof/>
+            </w:rPr>
+          </w:pPr>
+          <w:hyperlink w:anchor="_Toc75617129" w:history="1">
+            <w:r>
+              <w:rPr>
+                <w:rStyle w:val="Hyperlink"/>
+                <w:noProof/>
+              </w:rPr>
+              <w:t>Crafting</w:t>
+            </w:r>
+            <w:r>
+              <w:rPr>
+                <w:noProof/>
+                <w:webHidden/>
+              </w:rPr>
+              <w:tab/>
+            </w:r>
+            <w:r>
+              <w:rPr>
+                <w:noProof/>
+                <w:webHidden/>
+              </w:rPr>
+              <w:fldChar w:fldCharType="begin"/>
+            </w:r>
+            <w:r>
+              <w:rPr>
+                <w:noProof/>
+                <w:webHidden/>
+              </w:rPr>
+              <w:instrText xml:space="preserve"> PAGEREF _Toc75617129 \h </w:instrText>
+            </w:r>
+            <w:r>
+              <w:rPr>
+                <w:noProof/>
+                <w:webHidden/>
+              </w:rPr>
+            </w:r>
+            <w:r>
+              <w:rPr>
+                <w:noProof/>
+                <w:webHidden/>
+              </w:rPr>
+              <w:fldChar w:fldCharType="separate"/>
+            </w:r>
+            <w:r>
+              <w:rPr>
+                <w:noProof/>
+                <w:webHidden/>
+              </w:rPr>
+              <w:t>11</w:t>
+            </w:r>
+            <w:r>
+              <w:rPr>
+                <w:noProof/>
+                <w:webHidden/>
+              </w:rPr>
+              <w:fldChar w:fldCharType="end"/>
+            </w:r>
+          </w:hyperlink>
+        </w:p>
+        <w:p>
+          <w:pPr>
+            <w:pStyle w:val="TOC3"/>
+            <w:tabs>
+              <w:tab w:val="right" w:leader="dot" w:pos="9350"/>
+            </w:tabs>
+            <w:rPr>
+              <w:noProof/>
+            </w:rPr>
+          </w:pPr>
+          <w:hyperlink w:anchor="_Toc75617130" w:history="1">
+            <w:r>
+              <w:rPr>
+                <w:rStyle w:val="Hyperlink"/>
+                <w:noProof/>
+              </w:rPr>
+              <w:t>Mechanics</w:t>
+            </w:r>
+            <w:r>
+              <w:rPr>
+                <w:noProof/>
+                <w:webHidden/>
+              </w:rPr>
+              <w:tab/>
+            </w:r>
+            <w:r>
+              <w:rPr>
+                <w:noProof/>
+                <w:webHidden/>
+              </w:rPr>
+              <w:fldChar w:fldCharType="begin"/>
+            </w:r>
+            <w:r>
+              <w:rPr>
+                <w:noProof/>
+                <w:webHidden/>
+              </w:rPr>
+              <w:instrText xml:space="preserve"> PAGEREF _Toc75617130 \h </w:instrText>
+            </w:r>
+            <w:r>
+              <w:rPr>
+                <w:noProof/>
+                <w:webHidden/>
+              </w:rPr>
+            </w:r>
+            <w:r>
+              <w:rPr>
+                <w:noProof/>
+                <w:webHidden/>
+              </w:rPr>
+              <w:fldChar w:fldCharType="separate"/>
+            </w:r>
+            <w:r>
+              <w:rPr>
+                <w:noProof/>
+                <w:webHidden/>
+              </w:rPr>
+              <w:t>11</w:t>
+            </w:r>
+            <w:r>
+              <w:rPr>
+                <w:noProof/>
+                <w:webHidden/>
+              </w:rPr>
+              <w:fldChar w:fldCharType="end"/>
+            </w:r>
+          </w:hyperlink>
+        </w:p>
+        <w:p>
+          <w:pPr>
+            <w:pStyle w:val="TOC2"/>
+            <w:tabs>
+              <w:tab w:val="right" w:leader="dot" w:pos="9350"/>
+            </w:tabs>
+            <w:rPr>
+              <w:noProof/>
+            </w:rPr>
+          </w:pPr>
+          <w:hyperlink w:anchor="_Toc75617131" w:history="1">
+            <w:r>
+              <w:rPr>
+                <w:rStyle w:val="Hyperlink"/>
+                <w:noProof/>
+              </w:rPr>
+              <w:t>Building</w:t>
+            </w:r>
+            <w:r>
+              <w:rPr>
+                <w:noProof/>
+                <w:webHidden/>
+              </w:rPr>
+              <w:tab/>
+            </w:r>
+            <w:r>
+              <w:rPr>
+                <w:noProof/>
+                <w:webHidden/>
+              </w:rPr>
+              <w:fldChar w:fldCharType="begin"/>
+            </w:r>
+            <w:r>
+              <w:rPr>
+                <w:noProof/>
+                <w:webHidden/>
+              </w:rPr>
+              <w:instrText xml:space="preserve"> PAGEREF _Toc75617131 \h </w:instrText>
+            </w:r>
+            <w:r>
+              <w:rPr>
+                <w:noProof/>
+                <w:webHidden/>
+              </w:rPr>
+            </w:r>
+            <w:r>
+              <w:rPr>
+                <w:noProof/>
+                <w:webHidden/>
+              </w:rPr>
+              <w:fldChar w:fldCharType="separate"/>
+            </w:r>
+            <w:r>
+              <w:rPr>
+                <w:noProof/>
+                <w:webHidden/>
+              </w:rPr>
+              <w:t>11</w:t>
+            </w:r>
+            <w:r>
+              <w:rPr>
+                <w:noProof/>
+                <w:webHidden/>
+              </w:rPr>
+              <w:fldChar w:fldCharType="end"/>
+            </w:r>
+          </w:hyperlink>
+        </w:p>
+        <w:p>
+          <w:pPr>
+            <w:pStyle w:val="TOC2"/>
+            <w:tabs>
+              <w:tab w:val="right" w:leader="dot" w:pos="9350"/>
+            </w:tabs>
+            <w:rPr>
+              <w:noProof/>
+            </w:rPr>
+          </w:pPr>
+          <w:hyperlink w:anchor="_Toc75617132" w:history="1">
+            <w:r>
+              <w:rPr>
+                <w:rStyle w:val="Hyperlink"/>
+                <w:noProof/>
+              </w:rPr>
+              <w:t>NPCs</w:t>
+            </w:r>
+            <w:r>
+              <w:rPr>
+                <w:noProof/>
+                <w:webHidden/>
+              </w:rPr>
+              <w:tab/>
+            </w:r>
+            <w:r>
+              <w:rPr>
+                <w:noProof/>
+                <w:webHidden/>
+              </w:rPr>
+              <w:fldChar w:fldCharType="begin"/>
+            </w:r>
+            <w:r>
+              <w:rPr>
+                <w:noProof/>
+                <w:webHidden/>
+              </w:rPr>
+              <w:instrText xml:space="preserve"> PAGEREF _Toc75617132 \h </w:instrText>
+            </w:r>
+            <w:r>
+              <w:rPr>
+                <w:noProof/>
+                <w:webHidden/>
+              </w:rPr>
+            </w:r>
+            <w:r>
+              <w:rPr>
+                <w:noProof/>
+                <w:webHidden/>
+              </w:rPr>
+              <w:fldChar w:fldCharType="separate"/>
+            </w:r>
+            <w:r>
+              <w:rPr>
+                <w:noProof/>
+                <w:webHidden/>
+              </w:rPr>
+              <w:t>11</w:t>
+            </w:r>
+            <w:r>
+              <w:rPr>
+                <w:noProof/>
+                <w:webHidden/>
+              </w:rPr>
+              <w:fldChar w:fldCharType="end"/>
+            </w:r>
+          </w:hyperlink>
+        </w:p>
+        <w:p>
+          <w:pPr>
+            <w:pStyle w:val="TOC3"/>
+            <w:tabs>
+              <w:tab w:val="right" w:leader="dot" w:pos="9350"/>
+            </w:tabs>
+            <w:rPr>
+              <w:noProof/>
+            </w:rPr>
+          </w:pPr>
+          <w:hyperlink w:anchor="_Toc75617133" w:history="1">
+            <w:r>
+              <w:rPr>
+                <w:rStyle w:val="Hyperlink"/>
+                <w:noProof/>
+              </w:rPr>
+              <w:t>Aggro</w:t>
+            </w:r>
+            <w:r>
+              <w:rPr>
+                <w:noProof/>
+                <w:webHidden/>
+              </w:rPr>
+              <w:tab/>
+            </w:r>
+            <w:r>
+              <w:rPr>
+                <w:noProof/>
+                <w:webHidden/>
+              </w:rPr>
+              <w:fldChar w:fldCharType="begin"/>
+            </w:r>
+            <w:r>
+              <w:rPr>
+                <w:noProof/>
+                <w:webHidden/>
+              </w:rPr>
+              <w:instrText xml:space="preserve"> PAGEREF _Toc75617133 \h </w:instrText>
+            </w:r>
+            <w:r>
+              <w:rPr>
+                <w:noProof/>
+                <w:webHidden/>
+              </w:rPr>
+            </w:r>
+            <w:r>
+              <w:rPr>
+                <w:noProof/>
+                <w:webHidden/>
+              </w:rPr>
+              <w:fldChar w:fldCharType="separate"/>
+            </w:r>
+            <w:r>
+              <w:rPr>
+                <w:noProof/>
+                <w:webHidden/>
+              </w:rPr>
+              <w:t>11</w:t>
+            </w:r>
+            <w:r>
+              <w:rPr>
+                <w:noProof/>
+                <w:webHidden/>
+              </w:rPr>
+              <w:fldChar w:fldCharType="end"/>
+            </w:r>
+          </w:hyperlink>
+        </w:p>
+        <w:p>
+          <w:pPr>
+            <w:pStyle w:val="TOC3"/>
+            <w:tabs>
+              <w:tab w:val="right" w:leader="dot" w:pos="9350"/>
+            </w:tabs>
+            <w:rPr>
+              <w:noProof/>
+            </w:rPr>
+          </w:pPr>
+          <w:hyperlink w:anchor="_Toc75617134" w:history="1">
+            <w:r>
+              <w:rPr>
+                <w:rStyle w:val="Hyperlink"/>
+                <w:noProof/>
+              </w:rPr>
+              <w:t>Enemies</w:t>
+            </w:r>
+            <w:r>
+              <w:rPr>
+                <w:noProof/>
+                <w:webHidden/>
+              </w:rPr>
+              <w:tab/>
+            </w:r>
+            <w:r>
+              <w:rPr>
+                <w:noProof/>
+                <w:webHidden/>
+              </w:rPr>
+              <w:fldChar w:fldCharType="begin"/>
+            </w:r>
+            <w:r>
+              <w:rPr>
+                <w:noProof/>
+                <w:webHidden/>
+              </w:rPr>
+              <w:instrText xml:space="preserve"> PAGEREF _Toc75617134 \h </w:instrText>
+            </w:r>
+            <w:r>
+              <w:rPr>
+                <w:noProof/>
+                <w:webHidden/>
+              </w:rPr>
+            </w:r>
+            <w:r>
+              <w:rPr>
+                <w:noProof/>
+                <w:webHidden/>
+              </w:rPr>
+              <w:fldChar w:fldCharType="separate"/>
+            </w:r>
+            <w:r>
+              <w:rPr>
+                <w:noProof/>
+                <w:webHidden/>
+              </w:rPr>
+              <w:t>11</w:t>
+            </w:r>
+            <w:r>
+              <w:rPr>
+                <w:noProof/>
+                <w:webHidden/>
+              </w:rPr>
+              <w:fldChar w:fldCharType="end"/>
+            </w:r>
+          </w:hyperlink>
+        </w:p>
+        <w:p>
+          <w:pPr>
+            <w:pStyle w:val="TOC2"/>
+            <w:tabs>
+              <w:tab w:val="right" w:leader="dot" w:pos="9350"/>
+            </w:tabs>
+            <w:rPr>
+              <w:noProof/>
+            </w:rPr>
+          </w:pPr>
+          <w:hyperlink w:anchor="_Toc75617135" w:history="1">
+            <w:r>
+              <w:rPr>
+                <w:rStyle w:val="Hyperlink"/>
+                <w:noProof/>
+              </w:rPr>
+              <w:t>Never ending</w:t>
+            </w:r>
+            <w:r>
+              <w:rPr>
+                <w:noProof/>
+                <w:webHidden/>
+              </w:rPr>
+              <w:tab/>
+            </w:r>
+            <w:r>
+              <w:rPr>
+                <w:noProof/>
+                <w:webHidden/>
+              </w:rPr>
+              <w:fldChar w:fldCharType="begin"/>
+            </w:r>
+            <w:r>
+              <w:rPr>
+                <w:noProof/>
+                <w:webHidden/>
+              </w:rPr>
+              <w:instrText xml:space="preserve"> PAGEREF _Toc75617135 \h </w:instrText>
+            </w:r>
+            <w:r>
+              <w:rPr>
+                <w:noProof/>
+                <w:webHidden/>
+              </w:rPr>
+            </w:r>
+            <w:r>
+              <w:rPr>
+                <w:noProof/>
+                <w:webHidden/>
+              </w:rPr>
+              <w:fldChar w:fldCharType="separate"/>
+            </w:r>
+            <w:r>
+              <w:rPr>
+                <w:noProof/>
+                <w:webHidden/>
+              </w:rPr>
+              <w:t>11</w:t>
+            </w:r>
+            <w:r>
+              <w:rPr>
+                <w:noProof/>
+                <w:webHidden/>
+              </w:rPr>
+              <w:fldChar w:fldCharType="end"/>
+            </w:r>
+          </w:hyperlink>
+        </w:p>
+        <w:p>
+          <w:pPr>
+            <w:pStyle w:val="TOC2"/>
+            <w:tabs>
+              <w:tab w:val="right" w:leader="dot" w:pos="9350"/>
+            </w:tabs>
+            <w:rPr>
+              <w:noProof/>
+            </w:rPr>
+          </w:pPr>
+          <w:hyperlink w:anchor="_Toc75617136" w:history="1">
+            <w:r>
+              <w:rPr>
+                <w:rStyle w:val="Hyperlink"/>
+                <w:noProof/>
+              </w:rPr>
+              <w:t>Stats</w:t>
+            </w:r>
+            <w:r>
+              <w:rPr>
+                <w:noProof/>
+                <w:webHidden/>
+              </w:rPr>
+              <w:tab/>
+            </w:r>
+            <w:r>
+              <w:rPr>
+                <w:noProof/>
+                <w:webHidden/>
+              </w:rPr>
+              <w:fldChar w:fldCharType="begin"/>
+            </w:r>
+            <w:r>
+              <w:rPr>
+                <w:noProof/>
+                <w:webHidden/>
+              </w:rPr>
+              <w:instrText xml:space="preserve"> PAGEREF _Toc75617136 \h </w:instrText>
+            </w:r>
+            <w:r>
+              <w:rPr>
+                <w:noProof/>
+                <w:webHidden/>
+              </w:rPr>
+            </w:r>
+            <w:r>
+              <w:rPr>
+                <w:noProof/>
+                <w:webHidden/>
+              </w:rPr>
+              <w:fldChar w:fldCharType="separate"/>
+            </w:r>
+            <w:r>
+              <w:rPr>
+                <w:noProof/>
+                <w:webHidden/>
+              </w:rPr>
+              <w:t>11</w:t>
+            </w:r>
+            <w:r>
+              <w:rPr>
+                <w:noProof/>
+                <w:webHidden/>
+              </w:rPr>
+              <w:fldChar w:fldCharType="end"/>
+            </w:r>
+          </w:hyperlink>
+        </w:p>
+        <w:p>
+          <w:pPr>
+            <w:pStyle w:val="TOC3"/>
+            <w:tabs>
+              <w:tab w:val="right" w:leader="dot" w:pos="9350"/>
+            </w:tabs>
+            <w:rPr>
+              <w:noProof/>
+            </w:rPr>
+          </w:pPr>
+          <w:hyperlink w:anchor="_Toc75617137" w:history="1">
+            <w:r>
+              <w:rPr>
+                <w:rStyle w:val="Hyperlink"/>
+                <w:noProof/>
+              </w:rPr>
+              <w:t>Health</w:t>
+            </w:r>
+            <w:r>
+              <w:rPr>
+                <w:noProof/>
+                <w:webHidden/>
+              </w:rPr>
+              <w:tab/>
+            </w:r>
+            <w:r>
+              <w:rPr>
+                <w:noProof/>
+                <w:webHidden/>
+              </w:rPr>
+              <w:fldChar w:fldCharType="begin"/>
+            </w:r>
+            <w:r>
+              <w:rPr>
+                <w:noProof/>
+                <w:webHidden/>
+              </w:rPr>
+              <w:instrText xml:space="preserve"> PAGEREF _Toc75617137 \h </w:instrText>
+            </w:r>
+            <w:r>
+              <w:rPr>
+                <w:noProof/>
+                <w:webHidden/>
+              </w:rPr>
+            </w:r>
+            <w:r>
+              <w:rPr>
+                <w:noProof/>
+                <w:webHidden/>
+              </w:rPr>
+              <w:fldChar w:fldCharType="separate"/>
+            </w:r>
+            <w:r>
+              <w:rPr>
+                <w:noProof/>
+                <w:webHidden/>
+              </w:rPr>
+              <w:t>11</w:t>
+            </w:r>
+            <w:r>
+              <w:rPr>
+                <w:noProof/>
+                <w:webHidden/>
+              </w:rPr>
+              <w:fldChar w:fldCharType="end"/>
+            </w:r>
+          </w:hyperlink>
+        </w:p>
+        <w:p>
+          <w:pPr>
+            <w:pStyle w:val="TOC3"/>
+            <w:tabs>
+              <w:tab w:val="right" w:leader="dot" w:pos="9350"/>
+            </w:tabs>
+            <w:rPr>
+              <w:noProof/>
+            </w:rPr>
+          </w:pPr>
+          <w:hyperlink w:anchor="_Toc75617138" w:history="1">
+            <w:r>
+              <w:rPr>
+                <w:rStyle w:val="Hyperlink"/>
+                <w:noProof/>
+              </w:rPr>
+              <w:t>Mana, etc.</w:t>
+            </w:r>
+            <w:r>
+              <w:rPr>
+                <w:noProof/>
+                <w:webHidden/>
+              </w:rPr>
+              <w:tab/>
+            </w:r>
+            <w:r>
+              <w:rPr>
+                <w:noProof/>
+                <w:webHidden/>
+              </w:rPr>
+              <w:fldChar w:fldCharType="begin"/>
+            </w:r>
+            <w:r>
+              <w:rPr>
+                <w:noProof/>
+                <w:webHidden/>
+              </w:rPr>
+              <w:instrText xml:space="preserve"> PAGEREF _Toc75617138 \h </w:instrText>
+            </w:r>
+            <w:r>
+              <w:rPr>
+                <w:noProof/>
+                <w:webHidden/>
+              </w:rPr>
+            </w:r>
+            <w:r>
+              <w:rPr>
+                <w:noProof/>
+                <w:webHidden/>
+              </w:rPr>
+              <w:fldChar w:fldCharType="separate"/>
+            </w:r>
+            <w:r>
+              <w:rPr>
+                <w:noProof/>
+                <w:webHidden/>
+              </w:rPr>
+              <w:t>11</w:t>
+            </w:r>
+            <w:r>
+              <w:rPr>
+                <w:noProof/>
+                <w:webHidden/>
+              </w:rPr>
+              <w:fldChar w:fldCharType="end"/>
+            </w:r>
+          </w:hyperlink>
+        </w:p>
+        <w:p>
+          <w:pPr>
+            <w:pStyle w:val="TOC3"/>
+            <w:tabs>
+              <w:tab w:val="right" w:leader="dot" w:pos="9350"/>
+            </w:tabs>
+            <w:rPr>
+              <w:noProof/>
+            </w:rPr>
+          </w:pPr>
+          <w:hyperlink w:anchor="_Toc75617139" w:history="1">
+            <w:r>
+              <w:rPr>
+                <w:rStyle w:val="Hyperlink"/>
+                <w:noProof/>
+              </w:rPr>
+              <w:t>Attack</w:t>
+            </w:r>
+            <w:r>
+              <w:rPr>
+                <w:noProof/>
+                <w:webHidden/>
+              </w:rPr>
+              <w:tab/>
+            </w:r>
+            <w:r>
+              <w:rPr>
+                <w:noProof/>
+                <w:webHidden/>
+              </w:rPr>
+              <w:fldChar w:fldCharType="begin"/>
+            </w:r>
+            <w:r>
+              <w:rPr>
+                <w:noProof/>
+                <w:webHidden/>
+              </w:rPr>
+              <w:instrText xml:space="preserve"> PAGEREF _Toc75617139 \h </w:instrText>
+            </w:r>
+            <w:r>
+              <w:rPr>
+                <w:noProof/>
+                <w:webHidden/>
+              </w:rPr>
+            </w:r>
+            <w:r>
+              <w:rPr>
+                <w:noProof/>
+                <w:webHidden/>
+              </w:rPr>
+              <w:fldChar w:fldCharType="separate"/>
+            </w:r>
+            <w:r>
+              <w:rPr>
+                <w:noProof/>
+                <w:webHidden/>
+              </w:rPr>
+              <w:t>12</w:t>
+            </w:r>
+            <w:r>
+              <w:rPr>
+                <w:noProof/>
+                <w:webHidden/>
+              </w:rPr>
+              <w:fldChar w:fldCharType="end"/>
+            </w:r>
+          </w:hyperlink>
+        </w:p>
+        <w:p>
+          <w:pPr>
+            <w:pStyle w:val="TOC3"/>
+            <w:tabs>
+              <w:tab w:val="right" w:leader="dot" w:pos="9350"/>
+            </w:tabs>
+            <w:rPr>
+              <w:noProof/>
+            </w:rPr>
+          </w:pPr>
+          <w:hyperlink w:anchor="_Toc75617140" w:history="1">
+            <w:r>
+              <w:rPr>
+                <w:rStyle w:val="Hyperlink"/>
+                <w:noProof/>
+              </w:rPr>
+              <w:t>Armor</w:t>
+            </w:r>
+            <w:r>
+              <w:rPr>
+                <w:noProof/>
+                <w:webHidden/>
+              </w:rPr>
+              <w:tab/>
+            </w:r>
+            <w:r>
+              <w:rPr>
+                <w:noProof/>
+                <w:webHidden/>
+              </w:rPr>
+              <w:fldChar w:fldCharType="begin"/>
+            </w:r>
+            <w:r>
+              <w:rPr>
+                <w:noProof/>
+                <w:webHidden/>
+              </w:rPr>
+              <w:instrText xml:space="preserve"> PAGEREF _Toc75617140 \h </w:instrText>
+            </w:r>
+            <w:r>
+              <w:rPr>
+                <w:noProof/>
+                <w:webHidden/>
+              </w:rPr>
+            </w:r>
+            <w:r>
+              <w:rPr>
+                <w:noProof/>
+                <w:webHidden/>
+              </w:rPr>
+              <w:fldChar w:fldCharType="separate"/>
+            </w:r>
+            <w:r>
+              <w:rPr>
+                <w:noProof/>
+                <w:webHidden/>
+              </w:rPr>
+              <w:t>12</w:t>
+            </w:r>
+            <w:r>
+              <w:rPr>
+                <w:noProof/>
+                <w:webHidden/>
+              </w:rPr>
+              <w:fldChar w:fldCharType="end"/>
+            </w:r>
+          </w:hyperlink>
+        </w:p>
+        <w:p>
+          <w:pPr>
+            <w:pStyle w:val="TOC3"/>
+            <w:tabs>
+              <w:tab w:val="right" w:leader="dot" w:pos="9350"/>
+            </w:tabs>
+            <w:rPr>
+              <w:noProof/>
+            </w:rPr>
+          </w:pPr>
+          <w:hyperlink w:anchor="_Toc75617141" w:history="1">
+            <w:r>
+              <w:rPr>
+                <w:rStyle w:val="Hyperlink"/>
+                <w:noProof/>
+              </w:rPr>
+              <w:t>Intelligence</w:t>
+            </w:r>
+            <w:r>
+              <w:rPr>
+                <w:noProof/>
+                <w:webHidden/>
+              </w:rPr>
+              <w:tab/>
+            </w:r>
+            <w:r>
+              <w:rPr>
+                <w:noProof/>
+                <w:webHidden/>
+              </w:rPr>
+              <w:fldChar w:fldCharType="begin"/>
+            </w:r>
+            <w:r>
+              <w:rPr>
+                <w:noProof/>
+                <w:webHidden/>
+              </w:rPr>
+              <w:instrText xml:space="preserve"> PAGEREF _Toc75617141 \h </w:instrText>
+            </w:r>
+            <w:r>
+              <w:rPr>
+                <w:noProof/>
+                <w:webHidden/>
+              </w:rPr>
+            </w:r>
+            <w:r>
+              <w:rPr>
+                <w:noProof/>
+                <w:webHidden/>
+              </w:rPr>
+              <w:fldChar w:fldCharType="separate"/>
+            </w:r>
+            <w:r>
+              <w:rPr>
+                <w:noProof/>
+                <w:webHidden/>
+              </w:rPr>
+              <w:t>12</w:t>
+            </w:r>
+            <w:r>
+              <w:rPr>
+                <w:noProof/>
+                <w:webHidden/>
+              </w:rPr>
+              <w:fldChar w:fldCharType="end"/>
+            </w:r>
+          </w:hyperlink>
+        </w:p>
+        <w:p>
+          <w:r>
+            <w:rPr>
+              <w:b/>
+              <w:bCs/>
+              <w:noProof/>
+            </w:rPr>
+            <w:fldChar w:fldCharType="end"/>
+          </w:r>
+        </w:p>
+      </w:sdtContent>
+    </w:sdt>
+    <w:p>
+      <w:pPr>
+        <w:rPr>
+          <w:rFonts w:asciiTheme="majorHAnsi" w:eastAsiaTheme="majorEastAsia" w:hAnsiTheme="majorHAnsi" w:cstheme="majorBidi"/>
+          <w:color w:val="2F5496" w:themeColor="accent1" w:themeShade="BF"/>
+          <w:sz w:val="56"/>
+          <w:szCs w:val="56"/>
+        </w:rPr>
+      </w:pPr>
+    </w:p>
+    <w:p>
+      <w:pPr>
         <w:pStyle w:val="Heading1"/>
       </w:pPr>
+      <w:bookmarkStart w:id="0" w:name="_Toc75617094"/>
+      <w:bookmarkStart w:id="1" w:name="_Hlk75617383"/>
       <w:r>
         <w:t>Summary</w:t>
       </w:r>
+      <w:bookmarkEnd w:id="0"/>
     </w:p>
     <w:p>
       <w:r>
@@ -113,9 +3452,13 @@
       <w:pPr>
         <w:pStyle w:val="Heading1"/>
       </w:pPr>
-      <w:r>
+      <w:bookmarkStart w:id="2" w:name="_Toc75617095"/>
+      <w:bookmarkEnd w:id="1"/>
+      <w:r>
+        <w:lastRenderedPageBreak/>
         <w:t>Definitions</w:t>
       </w:r>
+      <w:bookmarkEnd w:id="2"/>
     </w:p>
     <w:p>
       <w:r>
@@ -167,10 +3510,12 @@
       <w:pPr>
         <w:pStyle w:val="Heading1"/>
       </w:pPr>
+      <w:bookmarkStart w:id="3" w:name="_Toc75617096"/>
       <w:r>
         <w:lastRenderedPageBreak/>
         <w:t>World</w:t>
       </w:r>
+      <w:bookmarkEnd w:id="3"/>
     </w:p>
     <w:p>
       <w:r>
@@ -181,9 +3526,11 @@
       <w:pPr>
         <w:pStyle w:val="Heading2"/>
       </w:pPr>
+      <w:bookmarkStart w:id="4" w:name="_Toc75617097"/>
       <w:r>
         <w:t>Setting</w:t>
       </w:r>
+      <w:bookmarkEnd w:id="4"/>
     </w:p>
     <w:p>
       <w:r>
@@ -194,9 +3541,11 @@
       <w:pPr>
         <w:pStyle w:val="Heading2"/>
       </w:pPr>
+      <w:bookmarkStart w:id="5" w:name="_Toc75617098"/>
       <w:r>
         <w:t>Main World</w:t>
       </w:r>
+      <w:bookmarkEnd w:id="5"/>
     </w:p>
     <w:p>
       <w:r>
@@ -212,9 +3561,11 @@
       <w:pPr>
         <w:pStyle w:val="Heading3"/>
       </w:pPr>
+      <w:bookmarkStart w:id="6" w:name="_Toc75617099"/>
       <w:r>
         <w:t>Places</w:t>
       </w:r>
+      <w:bookmarkEnd w:id="6"/>
     </w:p>
     <w:p>
       <w:r>
@@ -225,9 +3576,11 @@
       <w:pPr>
         <w:pStyle w:val="Heading2"/>
       </w:pPr>
+      <w:bookmarkStart w:id="7" w:name="_Toc75617100"/>
       <w:r>
         <w:t>Towers</w:t>
       </w:r>
+      <w:bookmarkEnd w:id="7"/>
     </w:p>
     <w:p>
       <w:r>
@@ -238,9 +3591,11 @@
       <w:pPr>
         <w:pStyle w:val="Heading3"/>
       </w:pPr>
+      <w:bookmarkStart w:id="8" w:name="_Toc75617101"/>
       <w:r>
         <w:t>Levels</w:t>
       </w:r>
+      <w:bookmarkEnd w:id="8"/>
     </w:p>
     <w:p>
       <w:r>
@@ -256,9 +3611,11 @@
       <w:pPr>
         <w:pStyle w:val="Heading2"/>
       </w:pPr>
+      <w:bookmarkStart w:id="9" w:name="_Toc75617102"/>
       <w:r>
         <w:t>Teleportation</w:t>
       </w:r>
+      <w:bookmarkEnd w:id="9"/>
     </w:p>
     <w:p>
       <w:r>
@@ -272,10 +3629,12 @@
       <w:pPr>
         <w:pStyle w:val="Heading1"/>
       </w:pPr>
+      <w:bookmarkStart w:id="10" w:name="_Toc75617103"/>
       <w:r>
         <w:lastRenderedPageBreak/>
         <w:t>Items</w:t>
       </w:r>
+      <w:bookmarkEnd w:id="10"/>
     </w:p>
     <w:p>
       <w:r>
@@ -291,9 +3650,11 @@
       <w:pPr>
         <w:pStyle w:val="Heading2"/>
       </w:pPr>
+      <w:bookmarkStart w:id="11" w:name="_Toc75617104"/>
       <w:r>
         <w:t>Inventory</w:t>
       </w:r>
+      <w:bookmarkEnd w:id="11"/>
     </w:p>
     <w:p>
       <w:r>
@@ -353,9 +3714,11 @@
       <w:pPr>
         <w:pStyle w:val="Heading2"/>
       </w:pPr>
+      <w:bookmarkStart w:id="12" w:name="_Toc75617105"/>
       <w:r>
         <w:t>Crafting</w:t>
       </w:r>
+      <w:bookmarkEnd w:id="12"/>
     </w:p>
     <w:p>
       <w:r>
@@ -379,9 +3742,11 @@
       <w:pPr>
         <w:pStyle w:val="Heading1"/>
       </w:pPr>
+      <w:bookmarkStart w:id="13" w:name="_Toc75617106"/>
       <w:r>
         <w:t>Combat</w:t>
       </w:r>
+      <w:bookmarkEnd w:id="13"/>
     </w:p>
     <w:p>
       <w:r>
@@ -392,17 +3757,21 @@
       <w:pPr>
         <w:pStyle w:val="Heading2"/>
       </w:pPr>
+      <w:bookmarkStart w:id="14" w:name="_Toc75617107"/>
       <w:r>
         <w:t>Skills</w:t>
       </w:r>
+      <w:bookmarkEnd w:id="14"/>
     </w:p>
     <w:p>
       <w:pPr>
         <w:pStyle w:val="Heading3"/>
       </w:pPr>
+      <w:bookmarkStart w:id="15" w:name="_Toc75617108"/>
       <w:r>
         <w:t>Usable Skills</w:t>
       </w:r>
+      <w:bookmarkEnd w:id="15"/>
     </w:p>
     <w:p>
       <w:r>
@@ -419,9 +3788,11 @@
       <w:pPr>
         <w:pStyle w:val="Heading3"/>
       </w:pPr>
+      <w:bookmarkStart w:id="16" w:name="_Toc75617109"/>
       <w:r>
         <w:t>Ability Skills</w:t>
       </w:r>
+      <w:bookmarkEnd w:id="16"/>
     </w:p>
     <w:p>
       <w:r>
@@ -443,9 +3814,11 @@
       <w:pPr>
         <w:pStyle w:val="Heading2"/>
       </w:pPr>
+      <w:bookmarkStart w:id="17" w:name="_Toc75617110"/>
       <w:r>
         <w:t>Stats</w:t>
       </w:r>
+      <w:bookmarkEnd w:id="17"/>
     </w:p>
     <w:p>
       <w:r>
@@ -456,9 +3829,11 @@
       <w:pPr>
         <w:pStyle w:val="Heading3"/>
       </w:pPr>
+      <w:bookmarkStart w:id="18" w:name="_Toc75617111"/>
       <w:r>
         <w:t>HP</w:t>
       </w:r>
+      <w:bookmarkEnd w:id="18"/>
     </w:p>
     <w:p>
       <w:r>
@@ -472,9 +3847,11 @@
       <w:pPr>
         <w:pStyle w:val="Heading3"/>
       </w:pPr>
+      <w:bookmarkStart w:id="19" w:name="_Toc75617112"/>
       <w:r>
         <w:t>MP</w:t>
       </w:r>
+      <w:bookmarkEnd w:id="19"/>
     </w:p>
     <w:p>
       <w:r>
@@ -488,9 +3865,11 @@
       <w:pPr>
         <w:pStyle w:val="Heading3"/>
       </w:pPr>
+      <w:bookmarkStart w:id="20" w:name="_Toc75617113"/>
       <w:r>
         <w:t>ATK</w:t>
       </w:r>
+      <w:bookmarkEnd w:id="20"/>
     </w:p>
     <w:p>
       <w:r>
@@ -509,9 +3888,11 @@
       <w:pPr>
         <w:pStyle w:val="Heading2"/>
       </w:pPr>
+      <w:bookmarkStart w:id="21" w:name="_Toc75617114"/>
       <w:r>
         <w:t>Modifiers</w:t>
       </w:r>
+      <w:bookmarkEnd w:id="21"/>
     </w:p>
     <w:p>
       <w:r>
@@ -522,9 +3903,11 @@
       <w:pPr>
         <w:pStyle w:val="Heading3"/>
       </w:pPr>
+      <w:bookmarkStart w:id="22" w:name="_Toc75617115"/>
       <w:r>
         <w:t>Use</w:t>
       </w:r>
+      <w:bookmarkEnd w:id="22"/>
     </w:p>
     <w:p>
       <w:r>
@@ -541,9 +3924,11 @@
       <w:pPr>
         <w:pStyle w:val="Heading3"/>
       </w:pPr>
+      <w:bookmarkStart w:id="23" w:name="_Toc75617116"/>
       <w:r>
         <w:t>Typed Modifiers</w:t>
       </w:r>
+      <w:bookmarkEnd w:id="23"/>
     </w:p>
     <w:p>
       <w:r>
@@ -565,10 +3950,12 @@
       <w:pPr>
         <w:pStyle w:val="Heading3"/>
       </w:pPr>
+      <w:bookmarkStart w:id="24" w:name="_Toc75617117"/>
       <w:r>
         <w:lastRenderedPageBreak/>
         <w:t>Formula</w:t>
       </w:r>
+      <w:bookmarkEnd w:id="24"/>
     </w:p>
     <w:p>
       <w:r>
@@ -679,9 +4066,11 @@
       <w:pPr>
         <w:pStyle w:val="Heading2"/>
       </w:pPr>
+      <w:bookmarkStart w:id="25" w:name="_Toc75617118"/>
       <w:r>
         <w:t>Weapons</w:t>
       </w:r>
+      <w:bookmarkEnd w:id="25"/>
     </w:p>
     <w:p>
       <w:r>
@@ -695,9 +4084,11 @@
       <w:pPr>
         <w:pStyle w:val="Heading2"/>
       </w:pPr>
+      <w:bookmarkStart w:id="26" w:name="_Toc75617119"/>
       <w:r>
         <w:t>Armor</w:t>
       </w:r>
+      <w:bookmarkEnd w:id="26"/>
     </w:p>
     <w:p>
       <w:r>
@@ -727,10 +4118,12 @@
       <w:pPr>
         <w:pStyle w:val="Heading1"/>
       </w:pPr>
+      <w:bookmarkStart w:id="27" w:name="_Toc75617120"/>
       <w:r>
         <w:lastRenderedPageBreak/>
         <w:t>Characters</w:t>
       </w:r>
+      <w:bookmarkEnd w:id="27"/>
     </w:p>
     <w:p>
       <w:r>
@@ -750,10 +4143,12 @@
       <w:pPr>
         <w:pStyle w:val="Heading1"/>
       </w:pPr>
+      <w:bookmarkStart w:id="28" w:name="_Toc75617121"/>
       <w:r>
         <w:lastRenderedPageBreak/>
         <w:t>UI</w:t>
       </w:r>
+      <w:bookmarkEnd w:id="28"/>
     </w:p>
     <w:p>
       <w:r>
@@ -786,18 +4181,22 @@
       <w:pPr>
         <w:pStyle w:val="Heading1"/>
       </w:pPr>
+      <w:bookmarkStart w:id="29" w:name="_Toc75617122"/>
       <w:r>
         <w:lastRenderedPageBreak/>
         <w:t>Features</w:t>
       </w:r>
+      <w:bookmarkEnd w:id="29"/>
     </w:p>
     <w:p>
       <w:pPr>
         <w:pStyle w:val="Heading2"/>
       </w:pPr>
+      <w:bookmarkStart w:id="30" w:name="_Toc75617123"/>
       <w:r>
         <w:t>Fighting</w:t>
       </w:r>
+      <w:bookmarkEnd w:id="30"/>
     </w:p>
     <w:p>
       <w:r>
@@ -818,9 +4217,11 @@
       <w:pPr>
         <w:pStyle w:val="Heading3"/>
       </w:pPr>
+      <w:bookmarkStart w:id="31" w:name="_Toc75617124"/>
       <w:r>
         <w:t>Armor</w:t>
       </w:r>
+      <w:bookmarkEnd w:id="31"/>
     </w:p>
     <w:p>
       <w:proofErr w:type="spellStart"/>
@@ -949,12 +4350,14 @@
       <w:pPr>
         <w:pStyle w:val="Heading2"/>
       </w:pPr>
+      <w:bookmarkStart w:id="32" w:name="_Toc75617125"/>
       <w:r>
         <w:t>En</w:t>
       </w:r>
       <w:r>
         <w:t>vironments</w:t>
       </w:r>
+      <w:bookmarkEnd w:id="32"/>
     </w:p>
     <w:p>
       <w:r>
@@ -965,9 +4368,11 @@
       <w:pPr>
         <w:pStyle w:val="Heading3"/>
       </w:pPr>
+      <w:bookmarkStart w:id="33" w:name="_Toc75617126"/>
       <w:r>
         <w:t>Urban</w:t>
       </w:r>
+      <w:bookmarkEnd w:id="33"/>
     </w:p>
     <w:p>
       <w:r>
@@ -978,9 +4383,11 @@
       <w:pPr>
         <w:pStyle w:val="Heading2"/>
       </w:pPr>
+      <w:bookmarkStart w:id="34" w:name="_Toc75617127"/>
       <w:r>
         <w:t>Adventuring</w:t>
       </w:r>
+      <w:bookmarkEnd w:id="34"/>
     </w:p>
     <w:p>
       <w:r>
@@ -994,9 +4401,11 @@
       <w:pPr>
         <w:pStyle w:val="Heading2"/>
       </w:pPr>
+      <w:bookmarkStart w:id="35" w:name="_Toc75617128"/>
       <w:r>
         <w:t>Party</w:t>
       </w:r>
+      <w:bookmarkEnd w:id="35"/>
     </w:p>
     <w:p>
       <w:r>
@@ -1039,10 +4448,12 @@
       <w:pPr>
         <w:pStyle w:val="Heading2"/>
       </w:pPr>
+      <w:bookmarkStart w:id="36" w:name="_Toc75617129"/>
       <w:r>
         <w:lastRenderedPageBreak/>
         <w:t>Crafting</w:t>
       </w:r>
+      <w:bookmarkEnd w:id="36"/>
     </w:p>
     <w:p>
       <w:r>
@@ -1059,9 +4470,11 @@
       <w:pPr>
         <w:pStyle w:val="Heading3"/>
       </w:pPr>
+      <w:bookmarkStart w:id="37" w:name="_Toc75617130"/>
       <w:r>
         <w:t>Mechanics</w:t>
       </w:r>
+      <w:bookmarkEnd w:id="37"/>
     </w:p>
     <w:p>
       <w:pPr>
@@ -1109,9 +4522,11 @@
       <w:pPr>
         <w:pStyle w:val="Heading2"/>
       </w:pPr>
+      <w:bookmarkStart w:id="38" w:name="_Toc75617131"/>
       <w:r>
         <w:t>Building</w:t>
       </w:r>
+      <w:bookmarkEnd w:id="38"/>
     </w:p>
     <w:p>
       <w:r>
@@ -1127,18 +4542,22 @@
       <w:pPr>
         <w:pStyle w:val="Heading2"/>
       </w:pPr>
+      <w:bookmarkStart w:id="39" w:name="_Toc75617132"/>
       <w:r>
         <w:t>NPCs</w:t>
       </w:r>
+      <w:bookmarkEnd w:id="39"/>
     </w:p>
     <w:p>
       <w:pPr>
         <w:pStyle w:val="Heading3"/>
       </w:pPr>
+      <w:bookmarkStart w:id="40" w:name="_Toc75617133"/>
       <w:proofErr w:type="spellStart"/>
       <w:r>
         <w:t>Aggro</w:t>
       </w:r>
+      <w:bookmarkEnd w:id="40"/>
       <w:proofErr w:type="spellEnd"/>
     </w:p>
     <w:p>
@@ -1163,9 +4582,11 @@
       <w:pPr>
         <w:pStyle w:val="Heading3"/>
       </w:pPr>
+      <w:bookmarkStart w:id="41" w:name="_Toc75617134"/>
       <w:r>
         <w:t>Enemies</w:t>
       </w:r>
+      <w:bookmarkEnd w:id="41"/>
     </w:p>
     <w:p>
       <w:r>
@@ -1185,9 +4606,11 @@
       <w:pPr>
         <w:pStyle w:val="Heading2"/>
       </w:pPr>
+      <w:bookmarkStart w:id="42" w:name="_Toc75617135"/>
       <w:r>
         <w:t>Never ending</w:t>
       </w:r>
+      <w:bookmarkEnd w:id="42"/>
     </w:p>
     <w:p>
       <w:r>
@@ -1198,9 +4621,11 @@
       <w:pPr>
         <w:pStyle w:val="Heading2"/>
       </w:pPr>
+      <w:bookmarkStart w:id="43" w:name="_Toc75617136"/>
       <w:r>
         <w:t>Stats</w:t>
       </w:r>
+      <w:bookmarkEnd w:id="43"/>
     </w:p>
     <w:p>
       <w:r>
@@ -1211,9 +4636,11 @@
       <w:pPr>
         <w:pStyle w:val="Heading3"/>
       </w:pPr>
+      <w:bookmarkStart w:id="44" w:name="_Toc75617137"/>
       <w:r>
         <w:t>Health</w:t>
       </w:r>
+      <w:bookmarkEnd w:id="44"/>
     </w:p>
     <w:p>
       <w:r>
@@ -1227,9 +4654,11 @@
       <w:pPr>
         <w:pStyle w:val="Heading3"/>
       </w:pPr>
+      <w:bookmarkStart w:id="45" w:name="_Toc75617138"/>
       <w:r>
         <w:t>Mana, etc.</w:t>
       </w:r>
+      <w:bookmarkEnd w:id="45"/>
     </w:p>
     <w:p>
       <w:r>
@@ -1240,10 +4669,12 @@
       <w:pPr>
         <w:pStyle w:val="Heading3"/>
       </w:pPr>
+      <w:bookmarkStart w:id="46" w:name="_Toc75617139"/>
       <w:r>
         <w:lastRenderedPageBreak/>
         <w:t>Attack</w:t>
       </w:r>
+      <w:bookmarkEnd w:id="46"/>
     </w:p>
     <w:p>
       <w:r>
@@ -1254,9 +4685,11 @@
       <w:pPr>
         <w:pStyle w:val="Heading3"/>
       </w:pPr>
+      <w:bookmarkStart w:id="47" w:name="_Toc75617140"/>
       <w:r>
         <w:t>Armor</w:t>
       </w:r>
+      <w:bookmarkEnd w:id="47"/>
     </w:p>
     <w:p>
       <w:r>
@@ -1270,9 +4703,11 @@
       <w:pPr>
         <w:pStyle w:val="Heading3"/>
       </w:pPr>
+      <w:bookmarkStart w:id="48" w:name="_Toc75617141"/>
       <w:r>
         <w:t>Intelligence</w:t>
       </w:r>
+      <w:bookmarkEnd w:id="48"/>
     </w:p>
     <w:p>
       <w:pPr>
@@ -2498,6 +5933,72 @@
       <w:contextualSpacing/>
     </w:pPr>
   </w:style>
+  <w:style w:type="paragraph" w:styleId="TOCHeading">
+    <w:name w:val="TOC Heading"/>
+    <w:basedOn w:val="Heading1"/>
+    <w:next w:val="Normal"/>
+    <w:uiPriority w:val="39"/>
+    <w:unhideWhenUsed/>
+    <w:qFormat/>
+    <w:rsid w:val="007C7603"/>
+    <w:pPr>
+      <w:jc w:val="left"/>
+      <w:outlineLvl w:val="9"/>
+    </w:pPr>
+    <w:rPr>
+      <w:sz w:val="32"/>
+      <w:szCs w:val="32"/>
+    </w:rPr>
+  </w:style>
+  <w:style w:type="paragraph" w:styleId="TOC1">
+    <w:name w:val="toc 1"/>
+    <w:basedOn w:val="Normal"/>
+    <w:next w:val="Normal"/>
+    <w:autoRedefine/>
+    <w:uiPriority w:val="39"/>
+    <w:unhideWhenUsed/>
+    <w:rsid w:val="007C7603"/>
+    <w:pPr>
+      <w:spacing w:after="100"/>
+    </w:pPr>
+  </w:style>
+  <w:style w:type="paragraph" w:styleId="TOC2">
+    <w:name w:val="toc 2"/>
+    <w:basedOn w:val="Normal"/>
+    <w:next w:val="Normal"/>
+    <w:autoRedefine/>
+    <w:uiPriority w:val="39"/>
+    <w:unhideWhenUsed/>
+    <w:rsid w:val="007C7603"/>
+    <w:pPr>
+      <w:spacing w:after="100"/>
+      <w:ind w:left="220"/>
+    </w:pPr>
+  </w:style>
+  <w:style w:type="paragraph" w:styleId="TOC3">
+    <w:name w:val="toc 3"/>
+    <w:basedOn w:val="Normal"/>
+    <w:next w:val="Normal"/>
+    <w:autoRedefine/>
+    <w:uiPriority w:val="39"/>
+    <w:unhideWhenUsed/>
+    <w:rsid w:val="007C7603"/>
+    <w:pPr>
+      <w:spacing w:after="100"/>
+      <w:ind w:left="440"/>
+    </w:pPr>
+  </w:style>
+  <w:style w:type="character" w:styleId="Hyperlink">
+    <w:name w:val="Hyperlink"/>
+    <w:basedOn w:val="DefaultParagraphFont"/>
+    <w:uiPriority w:val="99"/>
+    <w:unhideWhenUsed/>
+    <w:rsid w:val="007C7603"/>
+    <w:rPr>
+      <w:color w:val="0563C1" w:themeColor="hyperlink"/>
+      <w:u w:val="single"/>
+    </w:rPr>
+  </w:style>
 </w:styles>
 </file>
 
@@ -2794,4 +6295,16 @@
     </a:ext>
   </a:extLst>
 </a:theme>
+</file>
+
+<file path=customXml/item1.xml><?xml version="1.0" encoding="utf-8"?>
+<b:Sources xmlns:b="http://schemas.openxmlformats.org/officeDocument/2006/bibliography" xmlns="http://schemas.openxmlformats.org/officeDocument/2006/bibliography" SelectedStyle="\APASixthEditionOfficeOnline.xsl" StyleName="APA" Version="6"/>
+</file>
+
+<file path=customXml/itemProps1.xml><?xml version="1.0" encoding="utf-8"?>
+<ds:datastoreItem xmlns:ds="http://schemas.openxmlformats.org/officeDocument/2006/customXml" ds:itemID="{A73F5DA4-EF5E-4086-94A0-E2185C72807E}">
+  <ds:schemaRefs>
+    <ds:schemaRef ds:uri="http://schemas.openxmlformats.org/officeDocument/2006/bibliography"/>
+  </ds:schemaRefs>
+</ds:datastoreItem>
 </file>
</xml_diff>

<commit_message>
updated gdd and tdd
</commit_message>
<xml_diff>
--- a/Assets/Documents/GDD.docx
+++ b/Assets/Documents/GDD.docx
@@ -3367,11 +3367,9 @@
       <w:r>
         <w:t>Role-</w:t>
       </w:r>
-      <w:proofErr w:type="spellStart"/>
-      <w:r>
-        <w:t>Plyaing</w:t>
-      </w:r>
-      <w:proofErr w:type="spellEnd"/>
+      <w:r>
+        <w:t>Playing</w:t>
+      </w:r>
       <w:r>
         <w:t xml:space="preserve"> Game (</w:t>
       </w:r>
@@ -3405,60 +3403,174 @@
         <w:t xml:space="preserve">The primary </w:t>
       </w:r>
       <w:r>
-        <w:t>focus of the game is fighting, but building and talking to NPCs should be enjoyable.</w:t>
-      </w:r>
-    </w:p>
-    <w:p>
-      <w:r>
-        <w:t xml:space="preserve">Plans to make the game multiplayer have been delayed because multiplayer would take a long time to implement and </w:t>
-      </w:r>
-      <w:r>
-        <w:t>would not be very helpful if there are less than 100 global players.</w:t>
-      </w:r>
-    </w:p>
-    <w:p>
-      <w:r>
-        <w:t>Characters shall</w:t>
-      </w:r>
-      <w:r>
-        <w:t xml:space="preserve"> have </w:t>
-      </w:r>
-      <w:r>
-        <w:t xml:space="preserve">a </w:t>
-      </w:r>
-      <w:r>
-        <w:t>smart AI</w:t>
-      </w:r>
-      <w:r>
-        <w:t xml:space="preserve"> and</w:t>
-      </w:r>
-      <w:r>
-        <w:t xml:space="preserve"> can help you fight </w:t>
-      </w:r>
-      <w:r>
-        <w:t>as</w:t>
-      </w:r>
-      <w:r>
-        <w:t xml:space="preserve"> NPC friends or fight you </w:t>
-      </w:r>
-      <w:r>
-        <w:t>as</w:t>
-      </w:r>
-      <w:r>
-        <w:t xml:space="preserve"> NPC enemies. </w:t>
-      </w:r>
-    </w:p>
-    <w:p>
-      <w:r>
-        <w:t>This game shall have</w:t>
-      </w:r>
-      <w:r>
-        <w:t xml:space="preserve"> boss fights and challenges to give progression. </w:t>
-      </w:r>
-    </w:p>
-    <w:p>
-      <w:r>
-        <w:t>The main goal of the game is to beat the demon lord, which requires collecting keys from beating the four towers to unlock.</w:t>
+        <w:t xml:space="preserve">focus of the game is fighting, but </w:t>
+      </w:r>
+      <w:r>
+        <w:t xml:space="preserve">other aspects such as </w:t>
+      </w:r>
+      <w:r>
+        <w:t>building</w:t>
+      </w:r>
+      <w:r>
+        <w:t>, completing quests, and talking to NPCs are significant aspects of the game.</w:t>
+      </w:r>
+    </w:p>
+    <w:p>
+      <w:r>
+        <w:t>The main goal of the game is to beat the demon lord, which requires collecting keys from four towers</w:t>
+      </w:r>
+      <w:r>
+        <w:t>, each of which has many levels,</w:t>
+      </w:r>
+      <w:r>
+        <w:t xml:space="preserve"> to unlock.</w:t>
+      </w:r>
+    </w:p>
+    <w:p>
+      <w:r>
+        <w:t xml:space="preserve">This game has boss fights and challenges to give progression. Characters have a smart AI and can help you fight as allies or fight you as enemies. </w:t>
+      </w:r>
+    </w:p>
+    <w:p>
+      <w:r>
+        <w:rPr>
+          <w:i/>
+          <w:iCs/>
+        </w:rPr>
+        <w:t xml:space="preserve">Plans to make the game </w:t>
+      </w:r>
+      <w:r>
+        <w:rPr>
+          <w:i/>
+          <w:iCs/>
+        </w:rPr>
+        <w:t xml:space="preserve">massively </w:t>
+      </w:r>
+      <w:r>
+        <w:rPr>
+          <w:i/>
+          <w:iCs/>
+        </w:rPr>
+        <w:t xml:space="preserve">multiplayer have been delayed </w:t>
+      </w:r>
+      <w:r>
+        <w:rPr>
+          <w:i/>
+          <w:iCs/>
+        </w:rPr>
+        <w:t xml:space="preserve">indefinitely </w:t>
+      </w:r>
+      <w:r>
+        <w:rPr>
+          <w:i/>
+          <w:iCs/>
+        </w:rPr>
+        <w:t xml:space="preserve">because multiplayer would take a long time to implement and </w:t>
+      </w:r>
+      <w:r>
+        <w:rPr>
+          <w:i/>
+          <w:iCs/>
+        </w:rPr>
+        <w:t xml:space="preserve">would not be </w:t>
+      </w:r>
+      <w:r>
+        <w:rPr>
+          <w:i/>
+          <w:iCs/>
+        </w:rPr>
+        <w:t>an important feature</w:t>
+      </w:r>
+      <w:r>
+        <w:rPr>
+          <w:i/>
+          <w:iCs/>
+        </w:rPr>
+        <w:t xml:space="preserve"> if there are less than </w:t>
+      </w:r>
+      <w:r>
+        <w:rPr>
+          <w:i/>
+          <w:iCs/>
+        </w:rPr>
+        <w:t>~</w:t>
+      </w:r>
+      <w:r>
+        <w:rPr>
+          <w:i/>
+          <w:iCs/>
+        </w:rPr>
+        <w:t>100 global players.</w:t>
+      </w:r>
+      <w:r>
+        <w:rPr>
+          <w:i/>
+          <w:iCs/>
+        </w:rPr>
+        <w:t xml:space="preserve"> A smaller-scale coop mode might be added in the future with player-hosted rooms</w:t>
+      </w:r>
+      <w:r>
+        <w:t>.</w:t>
+      </w:r>
+    </w:p>
+    <w:p>
+      <w:r>
+        <w:br w:type="page"/>
+      </w:r>
+    </w:p>
+    <w:p>
+      <w:pPr>
+        <w:pStyle w:val="Heading1"/>
+      </w:pPr>
+      <w:r>
+        <w:lastRenderedPageBreak/>
+        <w:t>Story</w:t>
+      </w:r>
+    </w:p>
+    <w:p>
+      <w:r>
+        <w:t>The player (hereafter referred to as “Player”)</w:t>
+      </w:r>
+      <w:r>
+        <w:t xml:space="preserve"> finds themselves in a room with glowing crystals and a witch. Upon talking to the witch, Player discovers that they are in a world of magic and monsters. The witch, named Luna, thinks that Player has lost his memory. Luna says that she felt a mana distortion and investigated it to find the player </w:t>
+      </w:r>
+      <w:r>
+        <w:t>unconscious and</w:t>
+      </w:r>
+      <w:r>
+        <w:t xml:space="preserve"> brought Player to her shop. The witch sends Player on some errands and notes that Player completes the errands quickly and easily, suggesting that he might have been an adventurer before losing his memory. Luna then introduces her apprentice Rin and suggests that Player and Rin form an adventuring party, which they do.</w:t>
+      </w:r>
+    </w:p>
+    <w:p>
+      <w:r>
+        <w:t>[story to be extended here]</w:t>
+      </w:r>
+    </w:p>
+    <w:p>
+      <w:r>
+        <w:t xml:space="preserve">[Player and his party fight monsters and clear </w:t>
+      </w:r>
+      <w:r>
+        <w:t>all</w:t>
+      </w:r>
+      <w:r>
+        <w:t xml:space="preserve"> the towers in the game, obtaining a key from each]</w:t>
+      </w:r>
+    </w:p>
+    <w:p>
+      <w:r>
+        <w:t xml:space="preserve">[Player et al. fight the Demon Lord </w:t>
+      </w:r>
+      <w:r>
+        <w:t xml:space="preserve">after unlocking the fight with the keys </w:t>
+      </w:r>
+      <w:r>
+        <w:t>and defeat her]</w:t>
+      </w:r>
+    </w:p>
+    <w:p>
+      <w:r>
+        <w:br w:type="page"/>
       </w:r>
     </w:p>
     <w:p>
@@ -3480,21 +3592,26 @@
     </w:p>
     <w:p>
       <w:r>
-        <w:t xml:space="preserve">NPC: Non-player character, usually refers to </w:t>
-      </w:r>
-      <w:r>
-        <w:t xml:space="preserve">a </w:t>
-      </w:r>
-      <w:r>
-        <w:t>non-</w:t>
-      </w:r>
-      <w:r>
-        <w:t>enemy</w:t>
-      </w:r>
-    </w:p>
-    <w:p>
-      <w:r>
-        <w:t>Enemy: an NPC that tends to attack the player</w:t>
+        <w:t>Entity: A character or other object in the virtual world that requires data other than position to be saved (items dropped in the world are not entities).</w:t>
+      </w:r>
+    </w:p>
+    <w:p>
+      <w:r>
+        <w:t xml:space="preserve">NPC: </w:t>
+      </w:r>
+      <w:r>
+        <w:t>Non-Player Character, but typically refers to non-combatants.</w:t>
+      </w:r>
+    </w:p>
+    <w:p>
+      <w:r>
+        <w:t>Enemy: a</w:t>
+      </w:r>
+      <w:r>
+        <w:t xml:space="preserve"> character</w:t>
+      </w:r>
+      <w:r>
+        <w:t xml:space="preserve"> that tends to attack the player</w:t>
       </w:r>
     </w:p>
     <w:p>
@@ -3504,12 +3621,18 @@
     </w:p>
     <w:p>
       <w:r>
-        <w:t>Level: a smallish (compared to the normal world) place that the player fights enemies to advance in a tower. Depending on context, level could also mean the experience level of a character.</w:t>
-      </w:r>
-    </w:p>
-    <w:p>
-      <w:r>
         <w:t>Tower: a collection of levels progressively getting harder</w:t>
+      </w:r>
+    </w:p>
+    <w:p>
+      <w:r>
+        <w:t xml:space="preserve">Level: a </w:t>
+      </w:r>
+      <w:r>
+        <w:t xml:space="preserve">comparatively </w:t>
+      </w:r>
+      <w:r>
+        <w:t>small place that the player fights enemies to advance in a tower. Depending on context, level could also mean the experience level of a character.</w:t>
       </w:r>
     </w:p>
     <w:p>
@@ -3545,7 +3668,13 @@
     </w:p>
     <w:p>
       <w:r>
-        <w:t>The game takes place in a fantasy world with approximately medieval technology but also magic.</w:t>
+        <w:t xml:space="preserve">The game takes place in a fantasy world with approximately medieval technology </w:t>
+      </w:r>
+      <w:r>
+        <w:t>and</w:t>
+      </w:r>
+      <w:r>
+        <w:t xml:space="preserve"> magic.</w:t>
       </w:r>
     </w:p>
     <w:p>
@@ -3565,7 +3694,16 @@
     </w:p>
     <w:p>
       <w:r>
-        <w:t>It should be possible to walk from any place in the main world to any other place (within reason).</w:t>
+        <w:t xml:space="preserve">It </w:t>
+      </w:r>
+      <w:r>
+        <w:t>is</w:t>
+      </w:r>
+      <w:r>
+        <w:t xml:space="preserve"> possible to walk from any place in the main world to any other place</w:t>
+      </w:r>
+      <w:r>
+        <w:t>, i.e., the world is continuous. Other places, such as levels inside of towers, are not physically connected to the main world.</w:t>
       </w:r>
     </w:p>
     <w:p>
@@ -3876,7 +4014,13 @@
     </w:p>
     <w:p>
       <w:r>
-        <w:t>“Attack” is a measure of how much damage a character deals.</w:t>
+        <w:t xml:space="preserve">“Attack” is a measure of how much </w:t>
+      </w:r>
+      <w:r>
+        <w:t xml:space="preserve">base </w:t>
+      </w:r>
+      <w:r>
+        <w:t>damage a character deals.</w:t>
       </w:r>
     </w:p>
     <w:p>

</xml_diff>

<commit_message>
made billboard texture generator
</commit_message>
<xml_diff>
--- a/Assets/Documents/GDD.docx
+++ b/Assets/Documents/GDD.docx
@@ -8,13 +8,8 @@
         <w:jc w:val="center"/>
       </w:pPr>
       <w:r>
-        <w:t xml:space="preserve">Survive from </w:t>
-      </w:r>
-      <w:proofErr w:type="gramStart"/>
-      <w:r>
-        <w:t>Scratch</w:t>
-      </w:r>
-      <w:proofErr w:type="gramEnd"/>
+        <w:t>Survive from Scratch</w:t>
+      </w:r>
     </w:p>
     <w:p>
       <w:pPr>
@@ -3385,10 +3380,10 @@
         <w:t>)</w:t>
       </w:r>
       <w:r>
-        <w:t xml:space="preserve"> including </w:t>
-      </w:r>
-      <w:r>
-        <w:t>many Non-Player Characters (</w:t>
+        <w:t xml:space="preserve">. The player explores a vast world and can interact with </w:t>
+      </w:r>
+      <w:r>
+        <w:t>Non-Player Characters (</w:t>
       </w:r>
       <w:r>
         <w:t>NPCs</w:t>
@@ -3397,12 +3392,22 @@
         <w:t>)</w:t>
       </w:r>
       <w:r>
-        <w:t>, Monsters, skills, crafting, building, and a demon lord.</w:t>
-      </w:r>
-      <w:r>
-        <w:t xml:space="preserve"> </w:t>
-      </w:r>
-    </w:p>
+        <w:t xml:space="preserve"> or fight </w:t>
+      </w:r>
+      <w:r>
+        <w:t>Monsters</w:t>
+      </w:r>
+      <w:r>
+        <w:t>. Characters (the player, NPCs, and Monsters) use</w:t>
+      </w:r>
+      <w:r>
+        <w:t xml:space="preserve"> skills</w:t>
+      </w:r>
+      <w:r>
+        <w:t xml:space="preserve"> such as a sword attack or an offensive magic spell in combat. The player can obtain items, such as logs, swords, and slime goo. Some of these items can be placed in the world or can be used to craft other items.</w:t>
+      </w:r>
+    </w:p>
+    <w:p/>
     <w:p>
       <w:r>
         <w:t xml:space="preserve">The primary </w:t>
@@ -3436,6 +3441,7 @@
           <w:i/>
           <w:iCs/>
         </w:rPr>
+        <w:lastRenderedPageBreak/>
         <w:t xml:space="preserve">Plans to make the game </w:t>
       </w:r>
       <w:r>
@@ -3833,29 +3839,13 @@
         <w:t>character</w:t>
       </w:r>
       <w:r>
-        <w:t xml:space="preserve"> has a </w:t>
-      </w:r>
-      <w:proofErr w:type="spellStart"/>
-      <w:r>
-        <w:t>hotbar</w:t>
-      </w:r>
-      <w:proofErr w:type="spellEnd"/>
-      <w:r>
-        <w:t xml:space="preserve"> inventory. </w:t>
+        <w:t xml:space="preserve"> has a hotbar inventory. </w:t>
       </w:r>
       <w:r>
         <w:t>Some</w:t>
       </w:r>
       <w:r>
-        <w:t xml:space="preserve"> NPCs might have inventories as well. Items can be stored in an inventory. The main inventory is large enough for many items; the </w:t>
-      </w:r>
-      <w:proofErr w:type="spellStart"/>
-      <w:r>
-        <w:t>hotbar</w:t>
-      </w:r>
-      <w:proofErr w:type="spellEnd"/>
-      <w:r>
-        <w:t xml:space="preserve"> inventory allows quick equipping of items on the player. The crafting inventory temporarily holds input items for crafting and returns all items to the main inventory when the crafting menu is closed.</w:t>
+        <w:t xml:space="preserve"> NPCs might have inventories as well. Items can be stored in an inventory. The main inventory is large enough for many items; the hotbar inventory allows quick equipping of items on the player. The crafting inventory temporarily holds input items for crafting and returns all items to the main inventory when the crafting menu is closed.</w:t>
       </w:r>
     </w:p>
     <w:p>
@@ -3947,15 +3937,7 @@
         <w:t>Ability Skills increase the user’s</w:t>
       </w:r>
       <w:r>
-        <w:t xml:space="preserve"> stats, such as hp or attack. Ability Skills can increase the player’s attack using only specific damage types, </w:t>
-      </w:r>
-      <w:proofErr w:type="gramStart"/>
-      <w:r>
-        <w:t>e.g.</w:t>
-      </w:r>
-      <w:proofErr w:type="gramEnd"/>
-      <w:r>
-        <w:t xml:space="preserve"> the strength skill only increases attack/damage when using a physical attack.</w:t>
+        <w:t xml:space="preserve"> stats, such as hp or attack. Ability Skills can increase the player’s attack using only specific damage types, e.g. the strength skill only increases attack/damage when using a physical attack.</w:t>
       </w:r>
     </w:p>
     <w:p>
@@ -4027,57 +4009,49 @@
         <w:t xml:space="preserve">base </w:t>
       </w:r>
       <w:r>
-        <w:t xml:space="preserve">damage a character </w:t>
-      </w:r>
-      <w:proofErr w:type="gramStart"/>
-      <w:r>
-        <w:t>deals</w:t>
-      </w:r>
-      <w:proofErr w:type="gramEnd"/>
+        <w:t>damage a character deals.</w:t>
+      </w:r>
+    </w:p>
+    <w:p>
+      <w:pPr>
+        <w:pStyle w:val="Heading2"/>
+      </w:pPr>
+      <w:bookmarkStart w:id="21" w:name="_Toc75617114"/>
+      <w:r>
+        <w:t>Modifiers</w:t>
+      </w:r>
+      <w:bookmarkEnd w:id="21"/>
+    </w:p>
+    <w:p>
+      <w:r>
+        <w:t>Modifiers affect the stats of a character.</w:t>
+      </w:r>
+    </w:p>
+    <w:p>
+      <w:pPr>
+        <w:pStyle w:val="Heading3"/>
+      </w:pPr>
+      <w:bookmarkStart w:id="22" w:name="_Toc75617115"/>
+      <w:r>
+        <w:t>Use</w:t>
+      </w:r>
+      <w:bookmarkEnd w:id="22"/>
+    </w:p>
+    <w:p>
+      <w:r>
+        <w:t>Modifiers can be applied by equipment or ability skills</w:t>
+      </w:r>
+      <w:r>
+        <w:t xml:space="preserve"> to a character</w:t>
+      </w:r>
       <w:r>
         <w:t>.</w:t>
       </w:r>
     </w:p>
     <w:p>
       <w:pPr>
-        <w:pStyle w:val="Heading2"/>
-      </w:pPr>
-      <w:bookmarkStart w:id="21" w:name="_Toc75617114"/>
-      <w:r>
-        <w:t>Modifiers</w:t>
-      </w:r>
-      <w:bookmarkEnd w:id="21"/>
-    </w:p>
-    <w:p>
-      <w:r>
-        <w:t>Modifiers affect the stats of a character.</w:t>
-      </w:r>
-    </w:p>
-    <w:p>
-      <w:pPr>
         <w:pStyle w:val="Heading3"/>
       </w:pPr>
-      <w:bookmarkStart w:id="22" w:name="_Toc75617115"/>
-      <w:r>
-        <w:t>Use</w:t>
-      </w:r>
-      <w:bookmarkEnd w:id="22"/>
-    </w:p>
-    <w:p>
-      <w:r>
-        <w:t>Modifiers can be applied by equipment or ability skills</w:t>
-      </w:r>
-      <w:r>
-        <w:t xml:space="preserve"> to a character</w:t>
-      </w:r>
-      <w:r>
-        <w:t>.</w:t>
-      </w:r>
-    </w:p>
-    <w:p>
-      <w:pPr>
-        <w:pStyle w:val="Heading3"/>
-      </w:pPr>
       <w:bookmarkStart w:id="23" w:name="_Toc75617116"/>
       <w:r>
         <w:t>Typed Modifiers</w:t>
@@ -4089,15 +4063,7 @@
         <w:t xml:space="preserve">Most modifiers, such as modifiers to hp, are “untyped modifiers”. </w:t>
       </w:r>
       <w:r>
-        <w:t xml:space="preserve">However, modifiers to </w:t>
-      </w:r>
-      <w:proofErr w:type="spellStart"/>
-      <w:r>
-        <w:t>atk</w:t>
-      </w:r>
-      <w:proofErr w:type="spellEnd"/>
-      <w:r>
-        <w:t xml:space="preserve"> and armor depend on the type of damage being dealt/received. For example, a skill might increase only physical damage dealt, having no effect on magic damage dealt.</w:t>
+        <w:t>However, modifiers to atk and armor depend on the type of damage being dealt/received. For example, a skill might increase only physical damage dealt, having no effect on magic damage dealt.</w:t>
       </w:r>
     </w:p>
     <w:p>
@@ -4127,63 +4093,7 @@
         <w:rPr>
           <w:strike/>
         </w:rPr>
-        <w:t xml:space="preserve">A single modifier is applied to only one of hp, </w:t>
-      </w:r>
-      <w:proofErr w:type="spellStart"/>
-      <w:r>
-        <w:rPr>
-          <w:strike/>
-        </w:rPr>
-        <w:t>mp</w:t>
-      </w:r>
-      <w:proofErr w:type="spellEnd"/>
-      <w:r>
-        <w:rPr>
-          <w:strike/>
-        </w:rPr>
-        <w:t xml:space="preserve">, </w:t>
-      </w:r>
-      <w:proofErr w:type="spellStart"/>
-      <w:r>
-        <w:rPr>
-          <w:strike/>
-        </w:rPr>
-        <w:t>atk</w:t>
-      </w:r>
-      <w:proofErr w:type="spellEnd"/>
-      <w:r>
-        <w:rPr>
-          <w:strike/>
-        </w:rPr>
-        <w:t xml:space="preserve">, etc. It cannot be applied to both hp and </w:t>
-      </w:r>
-      <w:proofErr w:type="spellStart"/>
-      <w:r>
-        <w:rPr>
-          <w:strike/>
-        </w:rPr>
-        <w:t>mp</w:t>
-      </w:r>
-      <w:proofErr w:type="spellEnd"/>
-      <w:r>
-        <w:rPr>
-          <w:strike/>
-        </w:rPr>
-        <w:t xml:space="preserve"> </w:t>
-      </w:r>
-      <w:proofErr w:type="spellStart"/>
-      <w:r>
-        <w:rPr>
-          <w:strike/>
-        </w:rPr>
-        <w:t>etc</w:t>
-      </w:r>
-      <w:proofErr w:type="spellEnd"/>
-      <w:r>
-        <w:rPr>
-          <w:strike/>
-        </w:rPr>
-        <w:t>, instead, 2 modifiers would be used.</w:t>
+        <w:t>A single modifier is applied to only one of hp, mp, atk, etc. It cannot be applied to both hp and mp etc, instead, 2 modifiers would be used.</w:t>
       </w:r>
     </w:p>
     <w:p>
@@ -4210,16 +4120,8 @@
         <w:rPr>
           <w:strike/>
         </w:rPr>
-        <w:t xml:space="preserve">This value is added to the number before other </w:t>
-      </w:r>
-      <w:proofErr w:type="gramStart"/>
-      <w:r>
-        <w:rPr>
-          <w:strike/>
-        </w:rPr>
-        <w:t>calculations</w:t>
-      </w:r>
-      <w:proofErr w:type="gramEnd"/>
+        <w:t>This value is added to the number before other calculations</w:t>
+      </w:r>
     </w:p>
     <w:p>
       <w:pPr>
@@ -4284,16 +4186,8 @@
         <w:rPr>
           <w:strike/>
         </w:rPr>
-        <w:t xml:space="preserve">the number after </w:t>
-      </w:r>
-      <w:proofErr w:type="gramStart"/>
-      <w:r>
-        <w:rPr>
-          <w:strike/>
-        </w:rPr>
-        <w:t>premult</w:t>
-      </w:r>
-      <w:proofErr w:type="gramEnd"/>
+        <w:t>the number after premult</w:t>
+      </w:r>
     </w:p>
     <w:p>
       <w:pPr>
@@ -4352,23 +4246,7 @@
     </w:p>
     <w:p>
       <w:r>
-        <w:t>Armor is used to block incoming damage. The modifiers of all armor pieces equipped are all applied at once (</w:t>
-      </w:r>
-      <w:proofErr w:type="gramStart"/>
-      <w:r>
-        <w:t>i.e.</w:t>
-      </w:r>
-      <w:proofErr w:type="gramEnd"/>
-      <w:r>
-        <w:t xml:space="preserve"> all preadds applied, then all premults applied, </w:t>
-      </w:r>
-      <w:proofErr w:type="spellStart"/>
-      <w:r>
-        <w:t>etc</w:t>
-      </w:r>
-      <w:proofErr w:type="spellEnd"/>
-      <w:r>
-        <w:t>), starting with an armor value of 0. Armor modifiers are typed modifiers, so the effective armor depends on the type of damage being received.</w:t>
+        <w:t>Armor is used to block incoming damage. The modifiers of all armor pieces equipped are all applied at once (i.e. all preadds applied, then all premults applied, etc), starting with an armor value of 0. Armor modifiers are typed modifiers, so the effective armor depends on the type of damage being received.</w:t>
       </w:r>
       <w:r>
         <w:br w:type="page"/>
@@ -4460,13 +4338,8 @@
     </w:p>
     <w:p>
       <w:r>
-        <w:t xml:space="preserve">Characters can fight each other using </w:t>
-      </w:r>
-      <w:proofErr w:type="gramStart"/>
-      <w:r>
-        <w:t>skills</w:t>
-      </w:r>
-      <w:proofErr w:type="gramEnd"/>
+        <w:t>Characters can fight each other using skills</w:t>
+      </w:r>
     </w:p>
     <w:p>
       <w:r>
@@ -4484,44 +4357,21 @@
       <w:bookmarkEnd w:id="31"/>
     </w:p>
     <w:p>
-      <w:proofErr w:type="spellStart"/>
-      <w:r>
-        <w:t>armorValue</w:t>
-      </w:r>
-      <w:proofErr w:type="spellEnd"/>
-      <w:r>
-        <w:t xml:space="preserve"> depends on the type of attack, etc. Currently it is equal to the armor of the same type of the attack. </w:t>
-      </w:r>
-      <w:proofErr w:type="gramStart"/>
-      <w:r>
-        <w:t>E.g.</w:t>
-      </w:r>
-      <w:proofErr w:type="gramEnd"/>
-      <w:r>
-        <w:t xml:space="preserve"> if an armor that has 5 slash def and 20 blunt def is attacked by a 20 dmg slash attack, an armor value of 5 is used.</w:t>
-      </w:r>
-    </w:p>
-    <w:p>
-      <w:r>
-        <w:t xml:space="preserve">RESIST_EXPONENT_BASE = </w:t>
-      </w:r>
-      <w:proofErr w:type="gramStart"/>
-      <w:r>
-        <w:t>2;</w:t>
-      </w:r>
-      <w:proofErr w:type="gramEnd"/>
-    </w:p>
-    <w:p>
-      <w:proofErr w:type="spellStart"/>
+      <w:r>
+        <w:t>armorValue depends on the type of attack, etc. Currently it is equal to the armor of the same type of the attack. E.g. if an armor that has 5 slash def and 20 blunt def is attacked by a 20 dmg slash attack, an armor value of 5 is used.</w:t>
+      </w:r>
+    </w:p>
+    <w:p>
+      <w:r>
+        <w:t>RESIST_EXPONENT_BASE = 2;</w:t>
+      </w:r>
+    </w:p>
+    <w:p>
       <w:r>
         <w:t>dmgM</w:t>
       </w:r>
       <w:r>
-        <w:t>ult</w:t>
-      </w:r>
-      <w:proofErr w:type="spellEnd"/>
-      <w:r>
-        <w:t xml:space="preserve"> = 1 </w:t>
+        <w:t xml:space="preserve">ult = 1 </w:t>
       </w:r>
       <w:r>
         <w:t>–</w:t>
@@ -4539,18 +4389,8 @@
         <w:t>) ^ (</w:t>
       </w:r>
       <w:r>
-        <w:t xml:space="preserve">-damage / </w:t>
-      </w:r>
-      <w:proofErr w:type="spellStart"/>
-      <w:r>
-        <w:t>armorValue</w:t>
-      </w:r>
-      <w:proofErr w:type="spellEnd"/>
-      <w:proofErr w:type="gramStart"/>
-      <w:r>
-        <w:t>);</w:t>
-      </w:r>
-      <w:proofErr w:type="gramEnd"/>
+        <w:t>-damage / armorValue);</w:t>
+      </w:r>
     </w:p>
     <w:p>
       <w:r>
@@ -4559,44 +4399,24 @@
       <w:r>
         <w:t xml:space="preserve"> damage * </w:t>
       </w:r>
-      <w:proofErr w:type="spellStart"/>
-      <w:proofErr w:type="gramStart"/>
       <w:r>
         <w:t>dmgM</w:t>
       </w:r>
       <w:r>
-        <w:t>ult</w:t>
-      </w:r>
-      <w:proofErr w:type="spellEnd"/>
-      <w:r>
-        <w:t>;</w:t>
-      </w:r>
-      <w:proofErr w:type="gramEnd"/>
-    </w:p>
-    <w:p>
-      <w:r>
-        <w:t xml:space="preserve">using this formula, </w:t>
-      </w:r>
-      <w:proofErr w:type="spellStart"/>
-      <w:r>
-        <w:t>dmgMult</w:t>
-      </w:r>
-      <w:proofErr w:type="spellEnd"/>
-      <w:r>
-        <w:t xml:space="preserve"> is the same for 10 armor vs 15 attack and 20 armor vs 30 attack.</w:t>
+        <w:t>ult;</w:t>
+      </w:r>
+    </w:p>
+    <w:p>
+      <w:r>
+        <w:t>using this formula, dmgMult is the same for 10 armor vs 15 attack and 20 armor vs 30 attack.</w:t>
       </w:r>
     </w:p>
     <w:p>
       <w:r>
         <w:t xml:space="preserve">This formula allows </w:t>
       </w:r>
-      <w:proofErr w:type="gramStart"/>
-      <w:r>
-        <w:t>very small</w:t>
-      </w:r>
-      <w:proofErr w:type="gramEnd"/>
-      <w:r>
-        <w:t xml:space="preserve"> dmg attacks to still do </w:t>
+      <w:r>
+        <w:t xml:space="preserve">very small dmg attacks to still do </w:t>
       </w:r>
       <w:r>
         <w:t>something and</w:t>
@@ -4677,28 +4497,12 @@
         <w:t>NPCs in a party might heal party members more than a random NPC.</w:t>
       </w:r>
       <w:r>
-        <w:t xml:space="preserve"> NPCs in a party </w:t>
-      </w:r>
-      <w:proofErr w:type="gramStart"/>
-      <w:r>
-        <w:t>won’t</w:t>
-      </w:r>
-      <w:proofErr w:type="gramEnd"/>
-      <w:r>
-        <w:t xml:space="preserve"> attack party members.</w:t>
-      </w:r>
-    </w:p>
-    <w:p>
-      <w:r>
-        <w:t xml:space="preserve">Party member </w:t>
-      </w:r>
-      <w:proofErr w:type="spellStart"/>
-      <w:r>
-        <w:t>stats</w:t>
-      </w:r>
-      <w:proofErr w:type="spellEnd"/>
-      <w:r>
-        <w:t xml:space="preserve"> can be seen</w:t>
+        <w:t xml:space="preserve"> NPCs in a party won’t attack party members.</w:t>
+      </w:r>
+    </w:p>
+    <w:p>
+      <w:r>
+        <w:t>Party member stats can be seen</w:t>
       </w:r>
       <w:r>
         <w:t>. An NPC might choose to heal a party member with lower hp first. An NPC might choose to buff the attack of the party member with the highest attack for a greater effect.</w:t>
@@ -4752,13 +4556,8 @@
     </w:p>
     <w:p>
       <w:r>
-        <w:t xml:space="preserve">crafting takes time, depending on the skill of the </w:t>
-      </w:r>
-      <w:proofErr w:type="gramStart"/>
-      <w:r>
-        <w:t>character</w:t>
-      </w:r>
-      <w:proofErr w:type="gramEnd"/>
+        <w:t>crafting takes time, depending on the skill of the character</w:t>
+      </w:r>
     </w:p>
     <w:p>
       <w:pPr>
@@ -4770,13 +4569,8 @@
     </w:p>
     <w:p>
       <w:r>
-        <w:t xml:space="preserve">Crafting an item usually takes </w:t>
-      </w:r>
-      <w:proofErr w:type="gramStart"/>
-      <w:r>
-        <w:t>materials</w:t>
-      </w:r>
-      <w:proofErr w:type="gramEnd"/>
+        <w:t>Crafting an item usually takes materials</w:t>
+      </w:r>
     </w:p>
     <w:p>
       <w:pPr>
@@ -4813,24 +4607,14 @@
         <w:pStyle w:val="Heading3"/>
       </w:pPr>
       <w:bookmarkStart w:id="40" w:name="_Toc75617133"/>
-      <w:proofErr w:type="spellStart"/>
       <w:r>
         <w:t>Aggro</w:t>
       </w:r>
       <w:bookmarkEnd w:id="40"/>
-      <w:proofErr w:type="spellEnd"/>
-    </w:p>
-    <w:p>
-      <w:r>
-        <w:t>Algorithm to check if aggression “</w:t>
-      </w:r>
-      <w:proofErr w:type="spellStart"/>
-      <w:r>
-        <w:t>aggro</w:t>
-      </w:r>
-      <w:proofErr w:type="spellEnd"/>
-      <w:r>
-        <w:t>” should be towards a certain character.</w:t>
+    </w:p>
+    <w:p>
+      <w:r>
+        <w:t>Algorithm to check if aggression “aggro” should be towards a certain character.</w:t>
       </w:r>
     </w:p>
     <w:p>
@@ -4979,23 +4763,7 @@
     </w:p>
     <w:p>
       <w:r>
-        <w:t xml:space="preserve">NPCs with higher intelligence should fight better. </w:t>
-      </w:r>
-      <w:proofErr w:type="gramStart"/>
-      <w:r>
-        <w:t>E.g.</w:t>
-      </w:r>
-      <w:proofErr w:type="gramEnd"/>
-      <w:r>
-        <w:t xml:space="preserve"> an NPC with 0 intelligence would randomly move and use skills (without even targeting an enemy). </w:t>
-      </w:r>
-      <w:proofErr w:type="gramStart"/>
-      <w:r>
-        <w:t>Very low</w:t>
-      </w:r>
-      <w:proofErr w:type="gramEnd"/>
-      <w:r>
-        <w:t xml:space="preserve"> intelligence might make an NPC randomly target enemies and use skills. Low intelligence would consider strength differences. Higher intelligence should consider enemy strength, hp, etc. </w:t>
+        <w:t xml:space="preserve">NPCs with higher intelligence should fight better. E.g. an NPC with 0 intelligence would randomly move and use skills (without even targeting an enemy). Very low intelligence might make an NPC randomly target enemies and use skills. Low intelligence would consider strength differences. Higher intelligence should consider enemy strength, hp, etc. </w:t>
       </w:r>
     </w:p>
     <w:p>
@@ -5026,13 +4794,8 @@
         </w:numPr>
       </w:pPr>
       <w:r>
-        <w:t xml:space="preserve">Finish off weaker </w:t>
-      </w:r>
-      <w:proofErr w:type="gramStart"/>
-      <w:r>
-        <w:t>enemies</w:t>
-      </w:r>
-      <w:proofErr w:type="gramEnd"/>
+        <w:t>Finish off weaker enemies</w:t>
+      </w:r>
     </w:p>
     <w:p>
       <w:pPr>
@@ -5046,13 +4809,8 @@
         <w:t xml:space="preserve">Attack enemies who are currently </w:t>
       </w:r>
       <w:r>
-        <w:t xml:space="preserve">attacking or about to attack an </w:t>
-      </w:r>
-      <w:proofErr w:type="gramStart"/>
-      <w:r>
-        <w:t>ally</w:t>
-      </w:r>
-      <w:proofErr w:type="gramEnd"/>
+        <w:t>attacking or about to attack an ally</w:t>
+      </w:r>
     </w:p>
     <w:p>
       <w:pPr>
@@ -5063,13 +4821,8 @@
         </w:numPr>
       </w:pPr>
       <w:r>
-        <w:t xml:space="preserve">Keep distance from enemies if a ranged attack can be used </w:t>
-      </w:r>
-      <w:proofErr w:type="gramStart"/>
-      <w:r>
-        <w:t>instead</w:t>
-      </w:r>
-      <w:proofErr w:type="gramEnd"/>
+        <w:t>Keep distance from enemies if a ranged attack can be used instead</w:t>
+      </w:r>
     </w:p>
     <w:p>
       <w:pPr>
@@ -5080,13 +4833,8 @@
         </w:numPr>
       </w:pPr>
       <w:r>
-        <w:t xml:space="preserve">Budget mana etc. in case the battle will </w:t>
-      </w:r>
-      <w:proofErr w:type="gramStart"/>
-      <w:r>
-        <w:t>last</w:t>
-      </w:r>
-      <w:proofErr w:type="gramEnd"/>
+        <w:t>Budget mana etc. in case the battle will last</w:t>
+      </w:r>
     </w:p>
     <w:p>
       <w:pPr>
@@ -5097,13 +4845,8 @@
         </w:numPr>
       </w:pPr>
       <w:r>
-        <w:t xml:space="preserve">Buff allies who will receive the most </w:t>
-      </w:r>
-      <w:proofErr w:type="gramStart"/>
-      <w:r>
-        <w:t>benefit</w:t>
-      </w:r>
-      <w:proofErr w:type="gramEnd"/>
+        <w:t>Buff allies who will receive the most benefit</w:t>
+      </w:r>
     </w:p>
     <w:p>
       <w:pPr>
@@ -5114,15 +4857,7 @@
         </w:numPr>
       </w:pPr>
       <w:r>
-        <w:t>Use skills effectively (</w:t>
-      </w:r>
-      <w:proofErr w:type="gramStart"/>
-      <w:r>
-        <w:t>e.g.</w:t>
-      </w:r>
-      <w:proofErr w:type="gramEnd"/>
-      <w:r>
-        <w:t xml:space="preserve"> AOE skills should hit many enemies)</w:t>
+        <w:t>Use skills effectively (e.g. AOE skills should hit many enemies)</w:t>
       </w:r>
     </w:p>
     <w:p>
@@ -5135,13 +4870,8 @@
     </w:p>
     <w:p>
       <w:r>
-        <w:t xml:space="preserve">These are mistakes that low intelligence characters should </w:t>
-      </w:r>
-      <w:proofErr w:type="gramStart"/>
-      <w:r>
-        <w:t>make</w:t>
-      </w:r>
-      <w:proofErr w:type="gramEnd"/>
+        <w:t>These are mistakes that low intelligence characters should make</w:t>
+      </w:r>
     </w:p>
     <w:p>
       <w:pPr>
@@ -5152,13 +4882,8 @@
         </w:numPr>
       </w:pPr>
       <w:r>
-        <w:t xml:space="preserve">Attacking enemies that are too </w:t>
-      </w:r>
-      <w:proofErr w:type="gramStart"/>
-      <w:r>
-        <w:t>strong</w:t>
-      </w:r>
-      <w:proofErr w:type="gramEnd"/>
+        <w:t>Attacking enemies that are too strong</w:t>
+      </w:r>
     </w:p>
     <w:p>
       <w:pPr>
@@ -5181,13 +4906,8 @@
         </w:numPr>
       </w:pPr>
       <w:r>
-        <w:t xml:space="preserve">Attacking when enemies are out of the attack </w:t>
-      </w:r>
-      <w:proofErr w:type="gramStart"/>
-      <w:r>
-        <w:t>range</w:t>
-      </w:r>
-      <w:proofErr w:type="gramEnd"/>
+        <w:t>Attacking when enemies are out of the attack range</w:t>
+      </w:r>
     </w:p>
     <w:p>
       <w:pPr>
@@ -5210,13 +4930,8 @@
         </w:numPr>
       </w:pPr>
       <w:r>
-        <w:t xml:space="preserve">Not helping when an ally is in </w:t>
-      </w:r>
-      <w:proofErr w:type="gramStart"/>
-      <w:r>
-        <w:t>trouble</w:t>
-      </w:r>
-      <w:proofErr w:type="gramEnd"/>
+        <w:t>Not helping when an ally is in trouble</w:t>
+      </w:r>
     </w:p>
     <w:p/>
     <w:sectPr>

</xml_diff>